<commit_message>
Complete the working for Lab4
</commit_message>
<xml_diff>
--- a/Lab_4/Lab 4.docx
+++ b/Lab_4/Lab 4.docx
@@ -118,8 +118,16 @@
           <w:ilvl w:val="0"/>
           <w:numId w:val="1"/>
         </w:numPr>
-      </w:pPr>
-      <w:r>
+        <w:rPr>
+          <w:sz w:val="20"/>
+          <w:szCs w:val="20"/>
+        </w:rPr>
+      </w:pPr>
+      <w:r>
+        <w:rPr>
+          <w:sz w:val="20"/>
+          <w:szCs w:val="20"/>
+        </w:rPr>
         <w:t>Get experience with analog digital conversion peripheral.</w:t>
       </w:r>
     </w:p>
@@ -130,8 +138,16 @@
           <w:ilvl w:val="0"/>
           <w:numId w:val="1"/>
         </w:numPr>
-      </w:pPr>
-      <w:r>
+        <w:rPr>
+          <w:sz w:val="20"/>
+          <w:szCs w:val="20"/>
+        </w:rPr>
+      </w:pPr>
+      <w:r>
+        <w:rPr>
+          <w:sz w:val="20"/>
+          <w:szCs w:val="20"/>
+        </w:rPr>
         <w:t xml:space="preserve">Apply analog processing in thermistors. </w:t>
       </w:r>
     </w:p>
@@ -142,11 +158,23 @@
           <w:ilvl w:val="0"/>
           <w:numId w:val="1"/>
         </w:numPr>
-      </w:pPr>
-      <w:r>
+        <w:rPr>
+          <w:sz w:val="20"/>
+          <w:szCs w:val="20"/>
+        </w:rPr>
+      </w:pPr>
+      <w:r>
+        <w:rPr>
+          <w:sz w:val="20"/>
+          <w:szCs w:val="20"/>
+        </w:rPr>
         <w:t>Measure temperature</w:t>
       </w:r>
       <w:r>
+        <w:rPr>
+          <w:sz w:val="20"/>
+          <w:szCs w:val="20"/>
+        </w:rPr>
         <w:t>.</w:t>
       </w:r>
     </w:p>
@@ -169,8 +197,16 @@
           <w:ilvl w:val="0"/>
           <w:numId w:val="2"/>
         </w:numPr>
-      </w:pPr>
-      <w:r>
+        <w:rPr>
+          <w:sz w:val="20"/>
+          <w:szCs w:val="20"/>
+        </w:rPr>
+      </w:pPr>
+      <w:r>
+        <w:rPr>
+          <w:sz w:val="20"/>
+          <w:szCs w:val="20"/>
+        </w:rPr>
         <w:t>PC</w:t>
       </w:r>
     </w:p>
@@ -181,11 +217,23 @@
           <w:ilvl w:val="0"/>
           <w:numId w:val="2"/>
         </w:numPr>
-      </w:pPr>
-      <w:r>
+        <w:rPr>
+          <w:sz w:val="20"/>
+          <w:szCs w:val="20"/>
+        </w:rPr>
+      </w:pPr>
+      <w:r>
+        <w:rPr>
+          <w:sz w:val="20"/>
+          <w:szCs w:val="20"/>
+        </w:rPr>
         <w:t xml:space="preserve">Arduino Nano </w:t>
       </w:r>
       <w:r>
+        <w:rPr>
+          <w:sz w:val="20"/>
+          <w:szCs w:val="20"/>
+        </w:rPr>
         <w:t>board</w:t>
       </w:r>
     </w:p>
@@ -196,8 +244,16 @@
           <w:ilvl w:val="0"/>
           <w:numId w:val="2"/>
         </w:numPr>
-      </w:pPr>
-      <w:r>
+        <w:rPr>
+          <w:sz w:val="20"/>
+          <w:szCs w:val="20"/>
+        </w:rPr>
+      </w:pPr>
+      <w:r>
+        <w:rPr>
+          <w:sz w:val="20"/>
+          <w:szCs w:val="20"/>
+        </w:rPr>
         <w:t>Testing board</w:t>
       </w:r>
     </w:p>
@@ -208,8 +264,16 @@
           <w:ilvl w:val="0"/>
           <w:numId w:val="2"/>
         </w:numPr>
-      </w:pPr>
-      <w:r>
+        <w:rPr>
+          <w:sz w:val="20"/>
+          <w:szCs w:val="20"/>
+        </w:rPr>
+      </w:pPr>
+      <w:r>
+        <w:rPr>
+          <w:sz w:val="20"/>
+          <w:szCs w:val="20"/>
+        </w:rPr>
         <w:t>MiniB-USB cable</w:t>
       </w:r>
     </w:p>
@@ -232,8 +296,16 @@
           <w:ilvl w:val="0"/>
           <w:numId w:val="8"/>
         </w:numPr>
-      </w:pPr>
-      <w:r>
+        <w:rPr>
+          <w:sz w:val="20"/>
+          <w:szCs w:val="20"/>
+        </w:rPr>
+      </w:pPr>
+      <w:r>
+        <w:rPr>
+          <w:sz w:val="20"/>
+          <w:szCs w:val="20"/>
+        </w:rPr>
         <w:t>NTC thermistor</w:t>
       </w:r>
     </w:p>
@@ -244,58 +316,131 @@
           <w:ilvl w:val="0"/>
           <w:numId w:val="8"/>
         </w:numPr>
-      </w:pPr>
-      <w:r>
+        <w:rPr>
+          <w:sz w:val="20"/>
+          <w:szCs w:val="20"/>
+        </w:rPr>
+      </w:pPr>
+      <w:r>
+        <w:rPr>
+          <w:sz w:val="20"/>
+          <w:szCs w:val="20"/>
+        </w:rPr>
         <w:t>10</w:t>
       </w:r>
       <w:r>
+        <w:rPr>
+          <w:sz w:val="20"/>
+          <w:szCs w:val="20"/>
+        </w:rPr>
         <w:t>k</w:t>
       </w:r>
       <w:r>
         <w:rPr>
           <w:rFonts w:cstheme="minorHAnsi"/>
+          <w:sz w:val="20"/>
+          <w:szCs w:val="20"/>
         </w:rPr>
         <w:t>Ω</w:t>
       </w:r>
       <w:r>
+        <w:rPr>
+          <w:sz w:val="20"/>
+          <w:szCs w:val="20"/>
+        </w:rPr>
         <w:t xml:space="preserve"> resistor.</w:t>
       </w:r>
     </w:p>
     <w:p>
-      <w:r>
+      <w:pPr>
+        <w:spacing w:line="240" w:lineRule="auto"/>
+        <w:rPr>
+          <w:sz w:val="20"/>
+          <w:szCs w:val="20"/>
+        </w:rPr>
+      </w:pPr>
+      <w:r>
+        <w:rPr>
+          <w:sz w:val="20"/>
+          <w:szCs w:val="20"/>
+        </w:rPr>
         <w:t xml:space="preserve">Note: all material and sources of this course will be available on: </w:t>
       </w:r>
     </w:p>
     <w:p>
-      <w:hyperlink r:id="rId6" w:history="1">
+      <w:pPr>
+        <w:spacing w:line="240" w:lineRule="auto"/>
+        <w:rPr>
+          <w:sz w:val="20"/>
+          <w:szCs w:val="20"/>
+        </w:rPr>
+      </w:pPr>
+      <w:hyperlink r:id="rId8" w:history="1">
         <w:r>
           <w:rPr>
             <w:rStyle w:val="Hyperlink"/>
+            <w:sz w:val="20"/>
+            <w:szCs w:val="20"/>
           </w:rPr>
           <w:t>https://github.com/ashrafmalraheem/Microprocessor_Course</w:t>
         </w:r>
       </w:hyperlink>
       <w:r>
+        <w:rPr>
+          <w:sz w:val="20"/>
+          <w:szCs w:val="20"/>
+        </w:rPr>
         <w:t xml:space="preserve"> </w:t>
       </w:r>
     </w:p>
     <w:p>
-      <w:r>
+      <w:pPr>
+        <w:spacing w:line="240" w:lineRule="auto"/>
+        <w:rPr>
+          <w:sz w:val="20"/>
+          <w:szCs w:val="20"/>
+        </w:rPr>
+      </w:pPr>
+      <w:r>
+        <w:rPr>
+          <w:sz w:val="20"/>
+          <w:szCs w:val="20"/>
+        </w:rPr>
         <w:t>Feel free to download, study and modify for you</w:t>
       </w:r>
       <w:r>
+        <w:rPr>
+          <w:sz w:val="20"/>
+          <w:szCs w:val="20"/>
+        </w:rPr>
         <w:t>r</w:t>
       </w:r>
       <w:r>
+        <w:rPr>
+          <w:sz w:val="20"/>
+          <w:szCs w:val="20"/>
+        </w:rPr>
         <w:t xml:space="preserve"> </w:t>
       </w:r>
       <w:r>
+        <w:rPr>
+          <w:sz w:val="20"/>
+          <w:szCs w:val="20"/>
+        </w:rPr>
         <w:t xml:space="preserve">own </w:t>
       </w:r>
       <w:r>
+        <w:rPr>
+          <w:sz w:val="20"/>
+          <w:szCs w:val="20"/>
+        </w:rPr>
         <w:t>projects</w:t>
       </w:r>
       <w:r>
+        <w:rPr>
+          <w:sz w:val="20"/>
+          <w:szCs w:val="20"/>
+        </w:rPr>
         <w:t>.</w:t>
       </w:r>
     </w:p>
@@ -315,13 +460,432 @@
       </w:r>
     </w:p>
     <w:p>
+      <w:r>
+        <w:rPr>
+          <w:rStyle w:val="Heading2Char"/>
+        </w:rPr>
+        <w:t>Introduction</w:t>
+      </w:r>
+      <w:r>
+        <w:t>:</w:t>
+      </w:r>
+    </w:p>
+    <w:p>
       <w:pPr>
         <w:jc w:val="both"/>
       </w:pPr>
       <w:r>
-        <w:t>In</w:t>
-      </w:r>
-    </w:p>
+        <w:t xml:space="preserve">In the previous experiments, we have been dealing with digital signals. However, real world applications don’t have digital signals only. Physical systems can generate values that have infinite value range. Therefore, it is necessary for a microcontroller or any embedded system to be able to convert physical values into digital form. </w:t>
+      </w:r>
+      <w:r>
+        <w:t xml:space="preserve">That job is performed by analog to digital conversion module. </w:t>
+      </w:r>
+    </w:p>
+    <w:p>
+      <w:pPr>
+        <w:jc w:val="both"/>
+      </w:pPr>
+      <w:r>
+        <w:t xml:space="preserve">The </w:t>
+      </w:r>
+      <w:r>
+        <w:t>ADC reads analog values in range of 0 – Vcc. Any signal out of this range will cause the ADC to malfunction. The converted values in between (0)</w:t>
+      </w:r>
+      <w:r>
+        <w:rPr>
+          <w:vertAlign w:val="subscript"/>
+        </w:rPr>
+        <w:t>b</w:t>
+      </w:r>
+      <w:r>
+        <w:t xml:space="preserve"> – (2</w:t>
+      </w:r>
+      <w:r>
+        <w:rPr>
+          <w:vertAlign w:val="superscript"/>
+        </w:rPr>
+        <w:t>n</w:t>
+      </w:r>
+      <w:r>
+        <w:t>-1)</w:t>
+      </w:r>
+      <w:r>
+        <w:rPr>
+          <w:vertAlign w:val="subscript"/>
+        </w:rPr>
+        <w:t>b</w:t>
+      </w:r>
+      <w:r>
+        <w:rPr>
+          <w:vertAlign w:val="subscript"/>
+        </w:rPr>
+        <w:t xml:space="preserve"> </w:t>
+      </w:r>
+      <w:r>
+        <w:t xml:space="preserve">where n is the number of digits. </w:t>
+      </w:r>
+    </w:p>
+    <w:p>
+      <w:pPr>
+        <w:pStyle w:val="Heading2"/>
+      </w:pPr>
+      <w:r>
+        <w:t>Analog to digital conversion</w:t>
+      </w:r>
+      <w:r>
+        <w:t xml:space="preserve">: </w:t>
+      </w:r>
+    </w:p>
+    <w:p>
+      <w:pPr>
+        <w:jc w:val="both"/>
+      </w:pPr>
+      <w:r>
+        <w:t>In order to perform analog to digital conversion, there are three steps:</w:t>
+      </w:r>
+    </w:p>
+    <w:p>
+      <w:pPr>
+        <w:pStyle w:val="ListParagraph"/>
+        <w:numPr>
+          <w:ilvl w:val="0"/>
+          <w:numId w:val="9"/>
+        </w:numPr>
+        <w:jc w:val="both"/>
+        <w:rPr>
+          <w:sz w:val="20"/>
+          <w:szCs w:val="20"/>
+        </w:rPr>
+      </w:pPr>
+      <w:r>
+        <w:rPr>
+          <w:sz w:val="20"/>
+          <w:szCs w:val="20"/>
+        </w:rPr>
+        <w:t xml:space="preserve">Sampling (sample and hold): take a sample of the analog input signal, because it is continuously varying. </w:t>
+      </w:r>
+    </w:p>
+    <w:p>
+      <w:pPr>
+        <w:pStyle w:val="ListParagraph"/>
+        <w:numPr>
+          <w:ilvl w:val="0"/>
+          <w:numId w:val="9"/>
+        </w:numPr>
+        <w:jc w:val="both"/>
+        <w:rPr>
+          <w:sz w:val="20"/>
+          <w:szCs w:val="20"/>
+        </w:rPr>
+      </w:pPr>
+      <w:r>
+        <w:rPr>
+          <w:sz w:val="20"/>
+          <w:szCs w:val="20"/>
+        </w:rPr>
+        <w:t>Quantization: Convert the sampled signal into digital representation. Usually this is done by comparator, counter and a DAC which compare the result of DAC to the input sample.</w:t>
+      </w:r>
+    </w:p>
+    <w:p>
+      <w:pPr>
+        <w:keepNext/>
+        <w:jc w:val="center"/>
+      </w:pPr>
+      <w:r>
+        <w:rPr>
+          <w:noProof/>
+        </w:rPr>
+        <w:lastRenderedPageBreak/>
+        <w:drawing>
+          <wp:inline distT="0" distB="0" distL="0" distR="0" wp14:anchorId="704FDD91" wp14:editId="34B4207D">
+            <wp:extent cx="2600300" cy="976601"/>
+            <wp:effectExtent l="0" t="0" r="0" b="0"/>
+            <wp:docPr id="2" name="Picture 2" descr="ADC process"/>
+            <wp:cNvGraphicFramePr>
+              <a:graphicFrameLocks xmlns:a="http://schemas.openxmlformats.org/drawingml/2006/main" noChangeAspect="1"/>
+            </wp:cNvGraphicFramePr>
+            <a:graphic xmlns:a="http://schemas.openxmlformats.org/drawingml/2006/main">
+              <a:graphicData uri="http://schemas.openxmlformats.org/drawingml/2006/picture">
+                <pic:pic xmlns:pic="http://schemas.openxmlformats.org/drawingml/2006/picture">
+                  <pic:nvPicPr>
+                    <pic:cNvPr id="0" name="Picture 1" descr="ADC process"/>
+                    <pic:cNvPicPr>
+                      <a:picLocks noChangeAspect="1" noChangeArrowheads="1"/>
+                    </pic:cNvPicPr>
+                  </pic:nvPicPr>
+                  <pic:blipFill>
+                    <a:blip r:embed="rId9">
+                      <a:extLst>
+                        <a:ext uri="{28A0092B-C50C-407E-A947-70E740481C1C}">
+                          <a14:useLocalDpi xmlns:a14="http://schemas.microsoft.com/office/drawing/2010/main" val="0"/>
+                        </a:ext>
+                      </a:extLst>
+                    </a:blip>
+                    <a:srcRect/>
+                    <a:stretch>
+                      <a:fillRect/>
+                    </a:stretch>
+                  </pic:blipFill>
+                  <pic:spPr bwMode="auto">
+                    <a:xfrm>
+                      <a:off x="0" y="0"/>
+                      <a:ext cx="2658181" cy="998339"/>
+                    </a:xfrm>
+                    <a:prstGeom prst="rect">
+                      <a:avLst/>
+                    </a:prstGeom>
+                    <a:noFill/>
+                    <a:ln>
+                      <a:noFill/>
+                    </a:ln>
+                  </pic:spPr>
+                </pic:pic>
+              </a:graphicData>
+            </a:graphic>
+          </wp:inline>
+        </w:drawing>
+      </w:r>
+    </w:p>
+    <w:p>
+      <w:pPr>
+        <w:pStyle w:val="Caption"/>
+        <w:jc w:val="center"/>
+      </w:pPr>
+      <w:r>
+        <w:t xml:space="preserve">Figure </w:t>
+      </w:r>
+      <w:fldSimple w:instr=" SEQ Figure \* ARABIC ">
+        <w:r>
+          <w:rPr>
+            <w:noProof/>
+          </w:rPr>
+          <w:t>1</w:t>
+        </w:r>
+      </w:fldSimple>
+      <w:r>
+        <w:t xml:space="preserve"> ADC steps: sampling and quantization</w:t>
+      </w:r>
+      <w:r>
+        <w:rPr>
+          <w:rStyle w:val="FootnoteReference"/>
+        </w:rPr>
+        <w:footnoteReference w:id="1"/>
+      </w:r>
+    </w:p>
+    <w:p>
+      <w:pPr>
+        <w:pStyle w:val="ListParagraph"/>
+        <w:numPr>
+          <w:ilvl w:val="0"/>
+          <w:numId w:val="9"/>
+        </w:numPr>
+        <w:jc w:val="both"/>
+      </w:pPr>
+      <w:r>
+        <w:t>Conversion result</w:t>
+      </w:r>
+      <w:r>
+        <w:t xml:space="preserve">: </w:t>
+      </w:r>
+      <w:r>
+        <w:t xml:space="preserve">convert the quantized value into its analog value. </w:t>
+      </w:r>
+      <w:r>
+        <w:t>The ADC will return a value between 0</w:t>
+      </w:r>
+      <w:r>
+        <w:rPr>
+          <w:vertAlign w:val="subscript"/>
+        </w:rPr>
+        <w:t>b</w:t>
+      </w:r>
+      <w:r>
+        <w:t xml:space="preserve"> – (2</w:t>
+      </w:r>
+      <w:r>
+        <w:rPr>
+          <w:vertAlign w:val="superscript"/>
+        </w:rPr>
+        <w:t>n</w:t>
+      </w:r>
+      <w:r>
+        <w:t>-</w:t>
+      </w:r>
+      <w:r>
+        <w:t>1)</w:t>
+      </w:r>
+      <w:r>
+        <w:rPr>
+          <w:vertAlign w:val="subscript"/>
+        </w:rPr>
+        <w:t>b</w:t>
+      </w:r>
+      <w:r>
+        <w:t>.</w:t>
+      </w:r>
+      <w:r>
+        <w:t xml:space="preserve"> To obtain the actual reading it needs to be converted to corresponding voltage:</w:t>
+      </w:r>
+    </w:p>
+    <w:p>
+      <w:pPr>
+        <w:jc w:val="center"/>
+        <w:rPr>
+          <w:rFonts w:eastAsiaTheme="minorEastAsia"/>
+        </w:rPr>
+      </w:pPr>
+      <m:oMathPara>
+        <m:oMath>
+          <m:r>
+            <w:rPr>
+              <w:rFonts w:ascii="Cambria Math" w:hAnsi="Cambria Math"/>
+            </w:rPr>
+            <m:t>analog value=</m:t>
+          </m:r>
+          <m:f>
+            <m:fPr>
+              <m:ctrlPr>
+                <w:rPr>
+                  <w:rFonts w:ascii="Cambria Math" w:hAnsi="Cambria Math"/>
+                  <w:i/>
+                </w:rPr>
+              </m:ctrlPr>
+            </m:fPr>
+            <m:num>
+              <m:r>
+                <w:rPr>
+                  <w:rFonts w:ascii="Cambria Math" w:hAnsi="Cambria Math"/>
+                </w:rPr>
+                <m:t>ADC reading</m:t>
+              </m:r>
+            </m:num>
+            <m:den>
+              <m:sSup>
+                <m:sSupPr>
+                  <m:ctrlPr>
+                    <w:rPr>
+                      <w:rFonts w:ascii="Cambria Math" w:hAnsi="Cambria Math"/>
+                      <w:i/>
+                    </w:rPr>
+                  </m:ctrlPr>
+                </m:sSupPr>
+                <m:e>
+                  <m:r>
+                    <w:rPr>
+                      <w:rFonts w:ascii="Cambria Math" w:hAnsi="Cambria Math"/>
+                    </w:rPr>
+                    <m:t>2</m:t>
+                  </m:r>
+                </m:e>
+                <m:sup>
+                  <m:r>
+                    <w:rPr>
+                      <w:rFonts w:ascii="Cambria Math" w:hAnsi="Cambria Math"/>
+                    </w:rPr>
+                    <m:t>n</m:t>
+                  </m:r>
+                </m:sup>
+              </m:sSup>
+            </m:den>
+          </m:f>
+          <m:r>
+            <w:rPr>
+              <w:rFonts w:ascii="Cambria Math" w:hAnsi="Cambria Math"/>
+            </w:rPr>
+            <m:t>*Vcc</m:t>
+          </m:r>
+        </m:oMath>
+      </m:oMathPara>
+    </w:p>
+    <w:p>
+      <w:pPr>
+        <w:pStyle w:val="Heading1"/>
+        <w:rPr>
+          <w:rFonts w:eastAsiaTheme="minorEastAsia"/>
+        </w:rPr>
+      </w:pPr>
+      <w:r>
+        <w:rPr>
+          <w:rFonts w:eastAsiaTheme="minorEastAsia"/>
+        </w:rPr>
+        <w:t>Experiment 1: Configure the ADC</w:t>
+      </w:r>
+    </w:p>
+    <w:p/>
+    <w:p>
+      <w:pPr>
+        <w:keepNext/>
+        <w:jc w:val="center"/>
+      </w:pPr>
+      <w:r>
+        <w:rPr>
+          <w:noProof/>
+        </w:rPr>
+        <w:lastRenderedPageBreak/>
+        <w:drawing>
+          <wp:inline distT="0" distB="0" distL="0" distR="0" wp14:anchorId="6F02B29C" wp14:editId="639E36D2">
+            <wp:extent cx="5943600" cy="6218555"/>
+            <wp:effectExtent l="0" t="0" r="0" b="0"/>
+            <wp:docPr id="1" name="Picture 1"/>
+            <wp:cNvGraphicFramePr>
+              <a:graphicFrameLocks xmlns:a="http://schemas.openxmlformats.org/drawingml/2006/main" noChangeAspect="1"/>
+            </wp:cNvGraphicFramePr>
+            <a:graphic xmlns:a="http://schemas.openxmlformats.org/drawingml/2006/main">
+              <a:graphicData uri="http://schemas.openxmlformats.org/drawingml/2006/picture">
+                <pic:pic xmlns:pic="http://schemas.openxmlformats.org/drawingml/2006/picture">
+                  <pic:nvPicPr>
+                    <pic:cNvPr id="1" name=""/>
+                    <pic:cNvPicPr/>
+                  </pic:nvPicPr>
+                  <pic:blipFill>
+                    <a:blip r:embed="rId10"/>
+                    <a:stretch>
+                      <a:fillRect/>
+                    </a:stretch>
+                  </pic:blipFill>
+                  <pic:spPr>
+                    <a:xfrm>
+                      <a:off x="0" y="0"/>
+                      <a:ext cx="5943600" cy="6218555"/>
+                    </a:xfrm>
+                    <a:prstGeom prst="rect">
+                      <a:avLst/>
+                    </a:prstGeom>
+                  </pic:spPr>
+                </pic:pic>
+              </a:graphicData>
+            </a:graphic>
+          </wp:inline>
+        </w:drawing>
+      </w:r>
+    </w:p>
+    <w:p>
+      <w:pPr>
+        <w:pStyle w:val="Caption"/>
+        <w:jc w:val="center"/>
+      </w:pPr>
+      <w:r>
+        <w:t xml:space="preserve">Figure </w:t>
+      </w:r>
+      <w:fldSimple w:instr=" SEQ Figure \* ARABIC ">
+        <w:r>
+          <w:rPr>
+            <w:noProof/>
+          </w:rPr>
+          <w:t>2</w:t>
+        </w:r>
+      </w:fldSimple>
+      <w:r>
+        <w:t xml:space="preserve"> ADC block diagram ATmega328P</w:t>
+      </w:r>
+      <w:r>
+        <w:rPr>
+          <w:rStyle w:val="EndnoteReference"/>
+        </w:rPr>
+        <w:endnoteReference w:id="1"/>
+      </w:r>
+    </w:p>
+    <w:p/>
     <w:sectPr>
       <w:pgSz w:w="12240" w:h="15840"/>
       <w:pgMar w:top="851" w:right="1440" w:bottom="851" w:left="1440" w:header="720" w:footer="720" w:gutter="0"/>
@@ -330,6 +894,99 @@
     </w:sectPr>
   </w:body>
 </w:document>
+</file>
+
+<file path=word/endnotes.xml><?xml version="1.0" encoding="utf-8"?>
+<w:endnotes xmlns:wpc="http://schemas.microsoft.com/office/word/2010/wordprocessingCanvas" xmlns:cx="http://schemas.microsoft.com/office/drawing/2014/chartex" xmlns:cx1="http://schemas.microsoft.com/office/drawing/2015/9/8/chartex" xmlns:cx2="http://schemas.microsoft.com/office/drawing/2015/10/21/chartex" xmlns:cx3="http://schemas.microsoft.com/office/drawing/2016/5/9/chartex" xmlns:cx4="http://schemas.microsoft.com/office/drawing/2016/5/10/chartex" xmlns:cx5="http://schemas.microsoft.com/office/drawing/2016/5/11/chartex" xmlns:cx6="http://schemas.microsoft.com/office/drawing/2016/5/12/chartex" xmlns:cx7="http://schemas.microsoft.com/office/drawing/2016/5/13/chartex" xmlns:cx8="http://schemas.microsoft.com/office/drawing/2016/5/14/chartex" xmlns:mc="http://schemas.openxmlformats.org/markup-compatibility/2006" xmlns:aink="http://schemas.microsoft.com/office/drawing/2016/ink" xmlns:am3d="http://schemas.microsoft.com/office/drawing/2017/model3d" xmlns:o="urn:schemas-microsoft-com:office:office" xmlns:r="http://schemas.openxmlformats.org/officeDocument/2006/relationships" xmlns:m="http://schemas.openxmlformats.org/officeDocument/2006/math" xmlns:v="urn:schemas-microsoft-com:vml" xmlns:wp14="http://schemas.microsoft.com/office/word/2010/wordprocessingDrawing" xmlns:wp="http://schemas.openxmlformats.org/drawingml/2006/wordprocessingDrawing" xmlns:w10="urn:schemas-microsoft-com:office:word" xmlns:w="http://schemas.openxmlformats.org/wordprocessingml/2006/main" xmlns:w14="http://schemas.microsoft.com/office/word/2010/wordml" xmlns:w15="http://schemas.microsoft.com/office/word/2012/wordml" xmlns:w16cex="http://schemas.microsoft.com/office/word/2018/wordml/cex" xmlns:w16cid="http://schemas.microsoft.com/office/word/2016/wordml/cid" xmlns:w16="http://schemas.microsoft.com/office/word/2018/wordml" xmlns:w16se="http://schemas.microsoft.com/office/word/2015/wordml/symex" xmlns:wpg="http://schemas.microsoft.com/office/word/2010/wordprocessingGroup" xmlns:wpi="http://schemas.microsoft.com/office/word/2010/wordprocessingInk" xmlns:wne="http://schemas.microsoft.com/office/word/2006/wordml" xmlns:wps="http://schemas.microsoft.com/office/word/2010/wordprocessingShape" mc:Ignorable="w14 w15 w16se w16cid w16 w16cex wp14">
+  <w:endnote w:type="separator" w:id="-1">
+    <w:p>
+      <w:pPr>
+        <w:spacing w:after="0" w:line="240" w:lineRule="auto"/>
+      </w:pPr>
+      <w:r>
+        <w:separator/>
+      </w:r>
+    </w:p>
+  </w:endnote>
+  <w:endnote w:type="continuationSeparator" w:id="0">
+    <w:p>
+      <w:pPr>
+        <w:spacing w:after="0" w:line="240" w:lineRule="auto"/>
+      </w:pPr>
+      <w:r>
+        <w:continuationSeparator/>
+      </w:r>
+    </w:p>
+  </w:endnote>
+  <w:endnote w:id="1">
+    <w:p>
+      <w:pPr>
+        <w:pStyle w:val="EndnoteText"/>
+      </w:pPr>
+      <w:r>
+        <w:rPr>
+          <w:rStyle w:val="EndnoteReference"/>
+        </w:rPr>
+        <w:endnoteRef/>
+      </w:r>
+      <w:r>
+        <w:t xml:space="preserve"> ATmega328P data sheet</w:t>
+      </w:r>
+    </w:p>
+  </w:endnote>
+</w:endnotes>
+</file>
+
+<file path=word/footnotes.xml><?xml version="1.0" encoding="utf-8"?>
+<w:footnotes xmlns:wpc="http://schemas.microsoft.com/office/word/2010/wordprocessingCanvas" xmlns:cx="http://schemas.microsoft.com/office/drawing/2014/chartex" xmlns:cx1="http://schemas.microsoft.com/office/drawing/2015/9/8/chartex" xmlns:cx2="http://schemas.microsoft.com/office/drawing/2015/10/21/chartex" xmlns:cx3="http://schemas.microsoft.com/office/drawing/2016/5/9/chartex" xmlns:cx4="http://schemas.microsoft.com/office/drawing/2016/5/10/chartex" xmlns:cx5="http://schemas.microsoft.com/office/drawing/2016/5/11/chartex" xmlns:cx6="http://schemas.microsoft.com/office/drawing/2016/5/12/chartex" xmlns:cx7="http://schemas.microsoft.com/office/drawing/2016/5/13/chartex" xmlns:cx8="http://schemas.microsoft.com/office/drawing/2016/5/14/chartex" xmlns:mc="http://schemas.openxmlformats.org/markup-compatibility/2006" xmlns:aink="http://schemas.microsoft.com/office/drawing/2016/ink" xmlns:am3d="http://schemas.microsoft.com/office/drawing/2017/model3d" xmlns:o="urn:schemas-microsoft-com:office:office" xmlns:r="http://schemas.openxmlformats.org/officeDocument/2006/relationships" xmlns:m="http://schemas.openxmlformats.org/officeDocument/2006/math" xmlns:v="urn:schemas-microsoft-com:vml" xmlns:wp14="http://schemas.microsoft.com/office/word/2010/wordprocessingDrawing" xmlns:wp="http://schemas.openxmlformats.org/drawingml/2006/wordprocessingDrawing" xmlns:w10="urn:schemas-microsoft-com:office:word" xmlns:w="http://schemas.openxmlformats.org/wordprocessingml/2006/main" xmlns:w14="http://schemas.microsoft.com/office/word/2010/wordml" xmlns:w15="http://schemas.microsoft.com/office/word/2012/wordml" xmlns:w16cex="http://schemas.microsoft.com/office/word/2018/wordml/cex" xmlns:w16cid="http://schemas.microsoft.com/office/word/2016/wordml/cid" xmlns:w16="http://schemas.microsoft.com/office/word/2018/wordml" xmlns:w16se="http://schemas.microsoft.com/office/word/2015/wordml/symex" xmlns:wpg="http://schemas.microsoft.com/office/word/2010/wordprocessingGroup" xmlns:wpi="http://schemas.microsoft.com/office/word/2010/wordprocessingInk" xmlns:wne="http://schemas.microsoft.com/office/word/2006/wordml" xmlns:wps="http://schemas.microsoft.com/office/word/2010/wordprocessingShape" mc:Ignorable="w14 w15 w16se w16cid w16 w16cex wp14">
+  <w:footnote w:type="separator" w:id="-1">
+    <w:p>
+      <w:pPr>
+        <w:spacing w:after="0" w:line="240" w:lineRule="auto"/>
+      </w:pPr>
+      <w:r>
+        <w:separator/>
+      </w:r>
+    </w:p>
+  </w:footnote>
+  <w:footnote w:type="continuationSeparator" w:id="0">
+    <w:p>
+      <w:pPr>
+        <w:spacing w:after="0" w:line="240" w:lineRule="auto"/>
+      </w:pPr>
+      <w:r>
+        <w:continuationSeparator/>
+      </w:r>
+    </w:p>
+  </w:footnote>
+  <w:footnote w:id="1">
+    <w:p>
+      <w:pPr>
+        <w:pStyle w:val="FootnoteText"/>
+      </w:pPr>
+      <w:r>
+        <w:rPr>
+          <w:rStyle w:val="FootnoteReference"/>
+        </w:rPr>
+        <w:footnoteRef/>
+      </w:r>
+      <w:r>
+        <w:t xml:space="preserve"> </w:t>
+      </w:r>
+      <w:hyperlink r:id="rId1" w:history="1">
+        <w:r>
+          <w:rPr>
+            <w:rStyle w:val="Hyperlink"/>
+          </w:rPr>
+          <w:t>https://microcontrollerslab.com/analog-to-digital-adc-converter-working/</w:t>
+        </w:r>
+      </w:hyperlink>
+      <w:r>
+        <w:t xml:space="preserve"> </w:t>
+      </w:r>
+    </w:p>
+  </w:footnote>
+</w:footnotes>
 </file>
 
 <file path=word/numbering.xml><?xml version="1.0" encoding="utf-8"?>
@@ -915,6 +1572,95 @@
     </w:lvl>
   </w:abstractNum>
   <w:abstractNum w:abstractNumId="6" w15:restartNumberingAfterBreak="0">
+    <w:nsid w:val="76283AC3"/>
+    <w:multiLevelType w:val="hybridMultilevel"/>
+    <w:tmpl w:val="C67E49E6"/>
+    <w:lvl w:ilvl="0" w:tplc="E8FA62A4">
+      <w:start w:val="1"/>
+      <w:numFmt w:val="decimal"/>
+      <w:lvlText w:val="%1-"/>
+      <w:lvlJc w:val="left"/>
+      <w:pPr>
+        <w:ind w:left="720" w:hanging="360"/>
+      </w:pPr>
+      <w:rPr>
+        <w:rFonts w:hint="default"/>
+      </w:rPr>
+    </w:lvl>
+    <w:lvl w:ilvl="1" w:tplc="04090019" w:tentative="1">
+      <w:start w:val="1"/>
+      <w:numFmt w:val="lowerLetter"/>
+      <w:lvlText w:val="%2."/>
+      <w:lvlJc w:val="left"/>
+      <w:pPr>
+        <w:ind w:left="1440" w:hanging="360"/>
+      </w:pPr>
+    </w:lvl>
+    <w:lvl w:ilvl="2" w:tplc="0409001B" w:tentative="1">
+      <w:start w:val="1"/>
+      <w:numFmt w:val="lowerRoman"/>
+      <w:lvlText w:val="%3."/>
+      <w:lvlJc w:val="right"/>
+      <w:pPr>
+        <w:ind w:left="2160" w:hanging="180"/>
+      </w:pPr>
+    </w:lvl>
+    <w:lvl w:ilvl="3" w:tplc="0409000F" w:tentative="1">
+      <w:start w:val="1"/>
+      <w:numFmt w:val="decimal"/>
+      <w:lvlText w:val="%4."/>
+      <w:lvlJc w:val="left"/>
+      <w:pPr>
+        <w:ind w:left="2880" w:hanging="360"/>
+      </w:pPr>
+    </w:lvl>
+    <w:lvl w:ilvl="4" w:tplc="04090019" w:tentative="1">
+      <w:start w:val="1"/>
+      <w:numFmt w:val="lowerLetter"/>
+      <w:lvlText w:val="%5."/>
+      <w:lvlJc w:val="left"/>
+      <w:pPr>
+        <w:ind w:left="3600" w:hanging="360"/>
+      </w:pPr>
+    </w:lvl>
+    <w:lvl w:ilvl="5" w:tplc="0409001B" w:tentative="1">
+      <w:start w:val="1"/>
+      <w:numFmt w:val="lowerRoman"/>
+      <w:lvlText w:val="%6."/>
+      <w:lvlJc w:val="right"/>
+      <w:pPr>
+        <w:ind w:left="4320" w:hanging="180"/>
+      </w:pPr>
+    </w:lvl>
+    <w:lvl w:ilvl="6" w:tplc="0409000F" w:tentative="1">
+      <w:start w:val="1"/>
+      <w:numFmt w:val="decimal"/>
+      <w:lvlText w:val="%7."/>
+      <w:lvlJc w:val="left"/>
+      <w:pPr>
+        <w:ind w:left="5040" w:hanging="360"/>
+      </w:pPr>
+    </w:lvl>
+    <w:lvl w:ilvl="7" w:tplc="04090019" w:tentative="1">
+      <w:start w:val="1"/>
+      <w:numFmt w:val="lowerLetter"/>
+      <w:lvlText w:val="%8."/>
+      <w:lvlJc w:val="left"/>
+      <w:pPr>
+        <w:ind w:left="5760" w:hanging="360"/>
+      </w:pPr>
+    </w:lvl>
+    <w:lvl w:ilvl="8" w:tplc="0409001B" w:tentative="1">
+      <w:start w:val="1"/>
+      <w:numFmt w:val="lowerRoman"/>
+      <w:lvlText w:val="%9."/>
+      <w:lvlJc w:val="right"/>
+      <w:pPr>
+        <w:ind w:left="6480" w:hanging="180"/>
+      </w:pPr>
+    </w:lvl>
+  </w:abstractNum>
+  <w:abstractNum w:abstractNumId="7" w15:restartNumberingAfterBreak="0">
     <w:nsid w:val="78B80AA9"/>
     <w:multiLevelType w:val="hybridMultilevel"/>
     <w:tmpl w:val="2AA0B1AA"/>
@@ -1003,7 +1749,7 @@
       </w:pPr>
     </w:lvl>
   </w:abstractNum>
-  <w:abstractNum w:abstractNumId="7" w15:restartNumberingAfterBreak="0">
+  <w:abstractNum w:abstractNumId="8" w15:restartNumberingAfterBreak="0">
     <w:nsid w:val="7AAE4634"/>
     <w:multiLevelType w:val="hybridMultilevel"/>
     <w:tmpl w:val="2F1A6AE6"/>
@@ -1102,10 +1848,10 @@
     <w:abstractNumId w:val="2"/>
   </w:num>
   <w:num w:numId="4">
-    <w:abstractNumId w:val="7"/>
+    <w:abstractNumId w:val="8"/>
   </w:num>
   <w:num w:numId="5">
-    <w:abstractNumId w:val="6"/>
+    <w:abstractNumId w:val="7"/>
   </w:num>
   <w:num w:numId="6">
     <w:abstractNumId w:val="4"/>
@@ -1115,6 +1861,9 @@
   </w:num>
   <w:num w:numId="8">
     <w:abstractNumId w:val="3"/>
+  </w:num>
+  <w:num w:numId="9">
+    <w:abstractNumId w:val="6"/>
   </w:num>
 </w:numbering>
 </file>
@@ -1677,6 +2426,84 @@
       <w:color w:val="808080"/>
     </w:rPr>
   </w:style>
+  <w:style w:type="paragraph" w:styleId="EndnoteText">
+    <w:name w:val="endnote text"/>
+    <w:basedOn w:val="Normal"/>
+    <w:link w:val="EndnoteTextChar"/>
+    <w:uiPriority w:val="99"/>
+    <w:semiHidden/>
+    <w:unhideWhenUsed/>
+    <w:rsid w:val="00F91431"/>
+    <w:pPr>
+      <w:spacing w:after="0" w:line="240" w:lineRule="auto"/>
+    </w:pPr>
+    <w:rPr>
+      <w:sz w:val="20"/>
+      <w:szCs w:val="20"/>
+    </w:rPr>
+  </w:style>
+  <w:style w:type="character" w:customStyle="1" w:styleId="EndnoteTextChar">
+    <w:name w:val="Endnote Text Char"/>
+    <w:basedOn w:val="DefaultParagraphFont"/>
+    <w:link w:val="EndnoteText"/>
+    <w:uiPriority w:val="99"/>
+    <w:semiHidden/>
+    <w:rsid w:val="00F91431"/>
+    <w:rPr>
+      <w:sz w:val="20"/>
+      <w:szCs w:val="20"/>
+    </w:rPr>
+  </w:style>
+  <w:style w:type="character" w:styleId="EndnoteReference">
+    <w:name w:val="endnote reference"/>
+    <w:basedOn w:val="DefaultParagraphFont"/>
+    <w:uiPriority w:val="99"/>
+    <w:semiHidden/>
+    <w:unhideWhenUsed/>
+    <w:rsid w:val="00F91431"/>
+    <w:rPr>
+      <w:vertAlign w:val="superscript"/>
+    </w:rPr>
+  </w:style>
+  <w:style w:type="paragraph" w:styleId="FootnoteText">
+    <w:name w:val="footnote text"/>
+    <w:basedOn w:val="Normal"/>
+    <w:link w:val="FootnoteTextChar"/>
+    <w:uiPriority w:val="99"/>
+    <w:semiHidden/>
+    <w:unhideWhenUsed/>
+    <w:rsid w:val="00F91431"/>
+    <w:pPr>
+      <w:spacing w:after="0" w:line="240" w:lineRule="auto"/>
+    </w:pPr>
+    <w:rPr>
+      <w:sz w:val="20"/>
+      <w:szCs w:val="20"/>
+    </w:rPr>
+  </w:style>
+  <w:style w:type="character" w:customStyle="1" w:styleId="FootnoteTextChar">
+    <w:name w:val="Footnote Text Char"/>
+    <w:basedOn w:val="DefaultParagraphFont"/>
+    <w:link w:val="FootnoteText"/>
+    <w:uiPriority w:val="99"/>
+    <w:semiHidden/>
+    <w:rsid w:val="00F91431"/>
+    <w:rPr>
+      <w:sz w:val="20"/>
+      <w:szCs w:val="20"/>
+    </w:rPr>
+  </w:style>
+  <w:style w:type="character" w:styleId="FootnoteReference">
+    <w:name w:val="footnote reference"/>
+    <w:basedOn w:val="DefaultParagraphFont"/>
+    <w:uiPriority w:val="99"/>
+    <w:semiHidden/>
+    <w:unhideWhenUsed/>
+    <w:rsid w:val="00F91431"/>
+    <w:rPr>
+      <w:vertAlign w:val="superscript"/>
+    </w:rPr>
+  </w:style>
 </w:styles>
 </file>
 

</xml_diff>

<commit_message>
Complete Lab 4 document, it needs review
</commit_message>
<xml_diff>
--- a/Lab_4/Lab 4.docx
+++ b/Lab_4/Lab 4.docx
@@ -507,7 +507,11 @@
         <w:t>n</w:t>
       </w:r>
       <w:r>
-        <w:t>-1)</w:t>
+        <w:t>-</w:t>
+      </w:r>
+      <w:proofErr w:type="gramStart"/>
+      <w:r>
+        <w:t>1)</w:t>
       </w:r>
       <w:r>
         <w:rPr>
@@ -515,6 +519,7 @@
         </w:rPr>
         <w:t>b</w:t>
       </w:r>
+      <w:proofErr w:type="gramEnd"/>
       <w:r>
         <w:rPr>
           <w:vertAlign w:val="subscript"/>
@@ -654,14 +659,27 @@
       <w:r>
         <w:t xml:space="preserve">Figure </w:t>
       </w:r>
-      <w:fldSimple w:instr=" SEQ Figure \* ARABIC ">
-        <w:r>
-          <w:rPr>
-            <w:noProof/>
-          </w:rPr>
-          <w:t>1</w:t>
-        </w:r>
-      </w:fldSimple>
+      <w:r>
+        <w:fldChar w:fldCharType="begin"/>
+      </w:r>
+      <w:r>
+        <w:instrText xml:space="preserve"> SEQ Figure \* ARABIC </w:instrText>
+      </w:r>
+      <w:r>
+        <w:fldChar w:fldCharType="separate"/>
+      </w:r>
+      <w:r>
+        <w:rPr>
+          <w:noProof/>
+        </w:rPr>
+        <w:t>1</w:t>
+      </w:r>
+      <w:r>
+        <w:rPr>
+          <w:noProof/>
+        </w:rPr>
+        <w:fldChar w:fldCharType="end"/>
+      </w:r>
       <w:r>
         <w:t xml:space="preserve"> ADC steps: sampling and quantization</w:t>
       </w:r>
@@ -711,6 +729,7 @@
       <w:r>
         <w:t>-</w:t>
       </w:r>
+      <w:proofErr w:type="gramStart"/>
       <w:r>
         <w:t>1)</w:t>
       </w:r>
@@ -723,109 +742,174 @@
       <w:r>
         <w:t>.</w:t>
       </w:r>
+      <w:proofErr w:type="gramEnd"/>
       <w:r>
         <w:t xml:space="preserve"> To obtain the actual reading it needs to be converted to corresponding voltage:</w:t>
       </w:r>
     </w:p>
+    <w:tbl>
+      <w:tblPr>
+        <w:tblStyle w:val="TableGrid"/>
+        <w:tblW w:w="0" w:type="auto"/>
+        <w:tblBorders>
+          <w:top w:val="none" w:sz="0" w:space="0" w:color="auto"/>
+          <w:left w:val="none" w:sz="0" w:space="0" w:color="auto"/>
+          <w:bottom w:val="none" w:sz="0" w:space="0" w:color="auto"/>
+          <w:right w:val="none" w:sz="0" w:space="0" w:color="auto"/>
+          <w:insideH w:val="none" w:sz="0" w:space="0" w:color="auto"/>
+          <w:insideV w:val="none" w:sz="0" w:space="0" w:color="auto"/>
+        </w:tblBorders>
+        <w:tblLook w:val="04A0" w:firstRow="1" w:lastRow="0" w:firstColumn="1" w:lastColumn="0" w:noHBand="0" w:noVBand="1"/>
+      </w:tblPr>
+      <w:tblGrid>
+        <w:gridCol w:w="8899"/>
+        <w:gridCol w:w="461"/>
+      </w:tblGrid>
+      <w:tr>
+        <w:tc>
+          <w:tcPr>
+            <w:tcW w:w="8899" w:type="dxa"/>
+          </w:tcPr>
+          <w:p>
+            <w:pPr>
+              <w:jc w:val="center"/>
+              <w:rPr>
+                <w:rFonts w:eastAsiaTheme="minorEastAsia"/>
+              </w:rPr>
+            </w:pPr>
+            <m:oMathPara>
+              <m:oMath>
+                <m:r>
+                  <w:rPr>
+                    <w:rFonts w:ascii="Cambria Math" w:hAnsi="Cambria Math"/>
+                  </w:rPr>
+                  <m:t>analog value=</m:t>
+                </m:r>
+                <m:f>
+                  <m:fPr>
+                    <m:ctrlPr>
+                      <w:rPr>
+                        <w:rFonts w:ascii="Cambria Math" w:hAnsi="Cambria Math"/>
+                        <w:i/>
+                      </w:rPr>
+                    </m:ctrlPr>
+                  </m:fPr>
+                  <m:num>
+                    <m:r>
+                      <w:rPr>
+                        <w:rFonts w:ascii="Cambria Math" w:hAnsi="Cambria Math"/>
+                      </w:rPr>
+                      <m:t>ADC reading</m:t>
+                    </m:r>
+                  </m:num>
+                  <m:den>
+                    <m:sSup>
+                      <m:sSupPr>
+                        <m:ctrlPr>
+                          <w:rPr>
+                            <w:rFonts w:ascii="Cambria Math" w:hAnsi="Cambria Math"/>
+                            <w:i/>
+                          </w:rPr>
+                        </m:ctrlPr>
+                      </m:sSupPr>
+                      <m:e>
+                        <m:r>
+                          <w:rPr>
+                            <w:rFonts w:ascii="Cambria Math" w:hAnsi="Cambria Math"/>
+                          </w:rPr>
+                          <m:t>2</m:t>
+                        </m:r>
+                      </m:e>
+                      <m:sup>
+                        <m:r>
+                          <w:rPr>
+                            <w:rFonts w:ascii="Cambria Math" w:hAnsi="Cambria Math"/>
+                          </w:rPr>
+                          <m:t>n</m:t>
+                        </m:r>
+                      </m:sup>
+                    </m:sSup>
+                  </m:den>
+                </m:f>
+                <m:r>
+                  <w:rPr>
+                    <w:rFonts w:ascii="Cambria Math" w:hAnsi="Cambria Math"/>
+                  </w:rPr>
+                  <m:t>*Vcc</m:t>
+                </m:r>
+              </m:oMath>
+            </m:oMathPara>
+          </w:p>
+        </w:tc>
+        <w:tc>
+          <w:tcPr>
+            <w:tcW w:w="461" w:type="dxa"/>
+          </w:tcPr>
+          <w:p>
+            <w:pPr>
+              <w:jc w:val="center"/>
+              <w:rPr>
+                <w:rFonts w:eastAsiaTheme="minorEastAsia"/>
+              </w:rPr>
+            </w:pPr>
+            <w:r>
+              <w:rPr>
+                <w:rFonts w:eastAsiaTheme="minorEastAsia"/>
+              </w:rPr>
+              <w:t xml:space="preserve">  (1)</w:t>
+            </w:r>
+          </w:p>
+        </w:tc>
+      </w:tr>
+      <w:tr>
+        <w:tc>
+          <w:tcPr>
+            <w:tcW w:w="8899" w:type="dxa"/>
+          </w:tcPr>
+          <w:p>
+            <w:pPr>
+              <w:jc w:val="center"/>
+              <w:rPr>
+                <w:rFonts w:ascii="Calibri" w:eastAsia="Calibri" w:hAnsi="Calibri" w:cs="Arial"/>
+              </w:rPr>
+            </w:pPr>
+          </w:p>
+          <w:p>
+            <w:pPr>
+              <w:jc w:val="center"/>
+              <w:rPr>
+                <w:rFonts w:ascii="Calibri" w:eastAsia="Calibri" w:hAnsi="Calibri" w:cs="Arial"/>
+              </w:rPr>
+            </w:pPr>
+          </w:p>
+        </w:tc>
+        <w:tc>
+          <w:tcPr>
+            <w:tcW w:w="461" w:type="dxa"/>
+          </w:tcPr>
+          <w:p>
+            <w:pPr>
+              <w:jc w:val="center"/>
+              <w:rPr>
+                <w:rFonts w:eastAsiaTheme="minorEastAsia"/>
+              </w:rPr>
+            </w:pPr>
+          </w:p>
+        </w:tc>
+      </w:tr>
+    </w:tbl>
     <w:p>
       <w:pPr>
         <w:jc w:val="center"/>
-        <w:rPr>
-          <w:rFonts w:eastAsiaTheme="minorEastAsia"/>
-        </w:rPr>
-      </w:pPr>
-      <m:oMathPara>
-        <m:oMath>
-          <m:r>
-            <w:rPr>
-              <w:rFonts w:ascii="Cambria Math" w:hAnsi="Cambria Math"/>
-            </w:rPr>
-            <m:t>analog value=</m:t>
-          </m:r>
-          <m:f>
-            <m:fPr>
-              <m:ctrlPr>
-                <w:rPr>
-                  <w:rFonts w:ascii="Cambria Math" w:hAnsi="Cambria Math"/>
-                  <w:i/>
-                </w:rPr>
-              </m:ctrlPr>
-            </m:fPr>
-            <m:num>
-              <m:r>
-                <w:rPr>
-                  <w:rFonts w:ascii="Cambria Math" w:hAnsi="Cambria Math"/>
-                </w:rPr>
-                <m:t>ADC reading</m:t>
-              </m:r>
-            </m:num>
-            <m:den>
-              <m:sSup>
-                <m:sSupPr>
-                  <m:ctrlPr>
-                    <w:rPr>
-                      <w:rFonts w:ascii="Cambria Math" w:hAnsi="Cambria Math"/>
-                      <w:i/>
-                    </w:rPr>
-                  </m:ctrlPr>
-                </m:sSupPr>
-                <m:e>
-                  <m:r>
-                    <w:rPr>
-                      <w:rFonts w:ascii="Cambria Math" w:hAnsi="Cambria Math"/>
-                    </w:rPr>
-                    <m:t>2</m:t>
-                  </m:r>
-                </m:e>
-                <m:sup>
-                  <m:r>
-                    <w:rPr>
-                      <w:rFonts w:ascii="Cambria Math" w:hAnsi="Cambria Math"/>
-                    </w:rPr>
-                    <m:t>n</m:t>
-                  </m:r>
-                </m:sup>
-              </m:sSup>
-            </m:den>
-          </m:f>
-          <m:r>
-            <w:rPr>
-              <w:rFonts w:ascii="Cambria Math" w:hAnsi="Cambria Math"/>
-            </w:rPr>
-            <m:t>*Vcc</m:t>
-          </m:r>
-        </m:oMath>
-      </m:oMathPara>
-    </w:p>
-    <w:p>
-      <w:pPr>
-        <w:pStyle w:val="Heading1"/>
-        <w:rPr>
-          <w:rFonts w:eastAsiaTheme="minorEastAsia"/>
-        </w:rPr>
-      </w:pPr>
-      <w:r>
-        <w:rPr>
-          <w:rFonts w:eastAsiaTheme="minorEastAsia"/>
-        </w:rPr>
-        <w:t>Experiment 1: Configure the ADC</w:t>
-      </w:r>
-    </w:p>
-    <w:p/>
-    <w:p>
-      <w:pPr>
-        <w:keepNext/>
-        <w:jc w:val="center"/>
       </w:pPr>
       <w:r>
         <w:rPr>
           <w:noProof/>
         </w:rPr>
-        <w:lastRenderedPageBreak/>
         <w:drawing>
-          <wp:inline distT="0" distB="0" distL="0" distR="0" wp14:anchorId="6F02B29C" wp14:editId="639E36D2">
-            <wp:extent cx="5943600" cy="6218555"/>
-            <wp:effectExtent l="0" t="0" r="0" b="0"/>
+          <wp:inline distT="0" distB="0" distL="0" distR="0" wp14:anchorId="0C396B8A" wp14:editId="11DF56B7">
+            <wp:extent cx="5162550" cy="5401373"/>
+            <wp:effectExtent l="0" t="0" r="0" b="8890"/>
             <wp:docPr id="1" name="Picture 1"/>
             <wp:cNvGraphicFramePr>
               <a:graphicFrameLocks xmlns:a="http://schemas.openxmlformats.org/drawingml/2006/main" noChangeAspect="1"/>
@@ -846,7 +930,7 @@
                   <pic:spPr>
                     <a:xfrm>
                       <a:off x="0" y="0"/>
-                      <a:ext cx="5943600" cy="6218555"/>
+                      <a:ext cx="5171149" cy="5410370"/>
                     </a:xfrm>
                     <a:prstGeom prst="rect">
                       <a:avLst/>
@@ -867,25 +951,1540 @@
       <w:r>
         <w:t xml:space="preserve">Figure </w:t>
       </w:r>
-      <w:fldSimple w:instr=" SEQ Figure \* ARABIC ">
-        <w:r>
-          <w:rPr>
-            <w:noProof/>
-          </w:rPr>
-          <w:t>2</w:t>
-        </w:r>
-      </w:fldSimple>
-      <w:r>
-        <w:t xml:space="preserve"> ADC block diagram ATmega328P</w:t>
-      </w:r>
-      <w:r>
-        <w:rPr>
-          <w:rStyle w:val="EndnoteReference"/>
-        </w:rPr>
-        <w:endnoteReference w:id="1"/>
-      </w:r>
-    </w:p>
+      <w:r>
+        <w:fldChar w:fldCharType="begin"/>
+      </w:r>
+      <w:r>
+        <w:instrText xml:space="preserve"> SEQ Figure \* ARABIC </w:instrText>
+      </w:r>
+      <w:r>
+        <w:fldChar w:fldCharType="separate"/>
+      </w:r>
+      <w:r>
+        <w:rPr>
+          <w:noProof/>
+        </w:rPr>
+        <w:t>2</w:t>
+      </w:r>
+      <w:r>
+        <w:rPr>
+          <w:noProof/>
+        </w:rPr>
+        <w:fldChar w:fldCharType="end"/>
+      </w:r>
+      <w:r>
+        <w:t xml:space="preserve"> ADC block diagram ATmega328</w:t>
+      </w:r>
+      <w:r>
+        <w:t>P</w:t>
+      </w:r>
+      <w:r>
+        <w:rPr>
+          <w:rStyle w:val="FootnoteReference"/>
+        </w:rPr>
+        <w:footnoteReference w:id="2"/>
+      </w:r>
+    </w:p>
+    <w:p>
+      <w:pPr>
+        <w:pStyle w:val="Heading1"/>
+        <w:rPr>
+          <w:rFonts w:eastAsiaTheme="minorEastAsia"/>
+        </w:rPr>
+      </w:pPr>
+      <w:r>
+        <w:rPr>
+          <w:rFonts w:eastAsiaTheme="minorEastAsia"/>
+        </w:rPr>
+        <w:lastRenderedPageBreak/>
+        <w:t>Practice</w:t>
+      </w:r>
+      <w:r>
+        <w:rPr>
+          <w:rFonts w:eastAsiaTheme="minorEastAsia"/>
+        </w:rPr>
+        <w:t xml:space="preserve"> 1: Configure the ADC</w:t>
+      </w:r>
+      <w:r>
+        <w:rPr>
+          <w:rFonts w:eastAsiaTheme="minorEastAsia"/>
+        </w:rPr>
+        <w:t xml:space="preserve"> and get data.</w:t>
+      </w:r>
+    </w:p>
+    <w:p>
+      <w:r>
+        <w:t xml:space="preserve">To configure the ADC, there are many registers should be configured in order to work correctly. These steps are guided: </w:t>
+      </w:r>
+    </w:p>
+    <w:p>
+      <w:pPr>
+        <w:pStyle w:val="ListParagraph"/>
+        <w:numPr>
+          <w:ilvl w:val="0"/>
+          <w:numId w:val="10"/>
+        </w:numPr>
+        <w:rPr>
+          <w:b/>
+          <w:bCs/>
+        </w:rPr>
+      </w:pPr>
+      <w:r>
+        <w:t xml:space="preserve">Enable the ADC using </w:t>
+      </w:r>
+      <w:r>
+        <w:rPr>
+          <w:b/>
+          <w:bCs/>
+        </w:rPr>
+        <w:t>ADEN</w:t>
+      </w:r>
+      <w:r>
+        <w:t xml:space="preserve"> bit in </w:t>
+      </w:r>
+      <w:r>
+        <w:rPr>
+          <w:b/>
+          <w:bCs/>
+        </w:rPr>
+        <w:t>ADCSRA</w:t>
+      </w:r>
+      <w:r>
+        <w:t xml:space="preserve"> register</w:t>
+      </w:r>
+      <w:r>
+        <w:rPr>
+          <w:b/>
+          <w:bCs/>
+        </w:rPr>
+        <w:t xml:space="preserve">. </w:t>
+      </w:r>
+    </w:p>
+    <w:p>
+      <w:pPr>
+        <w:pStyle w:val="ListParagraph"/>
+        <w:keepNext/>
+        <w:numPr>
+          <w:ilvl w:val="0"/>
+          <w:numId w:val="10"/>
+        </w:numPr>
+      </w:pPr>
+      <w:r>
+        <w:rPr>
+          <w:noProof/>
+        </w:rPr>
+        <w:drawing>
+          <wp:anchor distT="0" distB="0" distL="114300" distR="114300" simplePos="0" relativeHeight="251658240" behindDoc="0" locked="0" layoutInCell="1" allowOverlap="1" wp14:anchorId="237C61A2" wp14:editId="47C28302">
+            <wp:simplePos x="0" y="0"/>
+            <wp:positionH relativeFrom="column">
+              <wp:posOffset>914400</wp:posOffset>
+            </wp:positionH>
+            <wp:positionV relativeFrom="paragraph">
+              <wp:posOffset>495935</wp:posOffset>
+            </wp:positionV>
+            <wp:extent cx="5009515" cy="3849370"/>
+            <wp:effectExtent l="0" t="0" r="635" b="0"/>
+            <wp:wrapTopAndBottom/>
+            <wp:docPr id="3" name="Picture 3"/>
+            <wp:cNvGraphicFramePr>
+              <a:graphicFrameLocks xmlns:a="http://schemas.openxmlformats.org/drawingml/2006/main" noChangeAspect="1"/>
+            </wp:cNvGraphicFramePr>
+            <a:graphic xmlns:a="http://schemas.openxmlformats.org/drawingml/2006/main">
+              <a:graphicData uri="http://schemas.openxmlformats.org/drawingml/2006/picture">
+                <pic:pic xmlns:pic="http://schemas.openxmlformats.org/drawingml/2006/picture">
+                  <pic:nvPicPr>
+                    <pic:cNvPr id="3" name="Picture 3"/>
+                    <pic:cNvPicPr/>
+                  </pic:nvPicPr>
+                  <pic:blipFill>
+                    <a:blip r:embed="rId11" cstate="print">
+                      <a:extLst>
+                        <a:ext uri="{28A0092B-C50C-407E-A947-70E740481C1C}">
+                          <a14:useLocalDpi xmlns:a14="http://schemas.microsoft.com/office/drawing/2010/main" val="0"/>
+                        </a:ext>
+                      </a:extLst>
+                    </a:blip>
+                    <a:stretch>
+                      <a:fillRect/>
+                    </a:stretch>
+                  </pic:blipFill>
+                  <pic:spPr>
+                    <a:xfrm>
+                      <a:off x="0" y="0"/>
+                      <a:ext cx="5009515" cy="3849370"/>
+                    </a:xfrm>
+                    <a:prstGeom prst="rect">
+                      <a:avLst/>
+                    </a:prstGeom>
+                  </pic:spPr>
+                </pic:pic>
+              </a:graphicData>
+            </a:graphic>
+            <wp14:sizeRelH relativeFrom="page">
+              <wp14:pctWidth>0</wp14:pctWidth>
+            </wp14:sizeRelH>
+            <wp14:sizeRelV relativeFrom="page">
+              <wp14:pctHeight>0</wp14:pctHeight>
+            </wp14:sizeRelV>
+          </wp:anchor>
+        </w:drawing>
+      </w:r>
+      <w:r>
+        <w:t>Set the prescaler so that the ADC clock is between 50-200Khz. Note that the CPU clock speed is 16MHz.</w:t>
+      </w:r>
+    </w:p>
+    <w:p>
+      <w:pPr>
+        <w:pStyle w:val="Caption"/>
+        <w:jc w:val="center"/>
+      </w:pPr>
+      <w:r>
+        <w:t xml:space="preserve">Figure </w:t>
+      </w:r>
+      <w:r>
+        <w:fldChar w:fldCharType="begin"/>
+      </w:r>
+      <w:r>
+        <w:instrText xml:space="preserve"> SEQ Figure \* ARABIC </w:instrText>
+      </w:r>
+      <w:r>
+        <w:fldChar w:fldCharType="separate"/>
+      </w:r>
+      <w:r>
+        <w:rPr>
+          <w:noProof/>
+        </w:rPr>
+        <w:t>3</w:t>
+      </w:r>
+      <w:r>
+        <w:rPr>
+          <w:noProof/>
+        </w:rPr>
+        <w:fldChar w:fldCharType="end"/>
+      </w:r>
+      <w:r>
+        <w:t xml:space="preserve"> ADC Control and Status Register A</w:t>
+      </w:r>
+    </w:p>
+    <w:p>
+      <w:pPr>
+        <w:pStyle w:val="Caption"/>
+        <w:jc w:val="center"/>
+      </w:pPr>
+      <w:r>
+        <w:rPr>
+          <w:noProof/>
+        </w:rPr>
+        <w:drawing>
+          <wp:inline distT="0" distB="0" distL="0" distR="0" wp14:anchorId="358D2FA1" wp14:editId="27ABFC23">
+            <wp:extent cx="4318000" cy="1252497"/>
+            <wp:effectExtent l="0" t="0" r="6350" b="5080"/>
+            <wp:docPr id="4" name="Picture 4"/>
+            <wp:cNvGraphicFramePr>
+              <a:graphicFrameLocks xmlns:a="http://schemas.openxmlformats.org/drawingml/2006/main" noChangeAspect="1"/>
+            </wp:cNvGraphicFramePr>
+            <a:graphic xmlns:a="http://schemas.openxmlformats.org/drawingml/2006/main">
+              <a:graphicData uri="http://schemas.openxmlformats.org/drawingml/2006/picture">
+                <pic:pic xmlns:pic="http://schemas.openxmlformats.org/drawingml/2006/picture">
+                  <pic:nvPicPr>
+                    <pic:cNvPr id="1" name=""/>
+                    <pic:cNvPicPr/>
+                  </pic:nvPicPr>
+                  <pic:blipFill>
+                    <a:blip r:embed="rId12"/>
+                    <a:stretch>
+                      <a:fillRect/>
+                    </a:stretch>
+                  </pic:blipFill>
+                  <pic:spPr>
+                    <a:xfrm>
+                      <a:off x="0" y="0"/>
+                      <a:ext cx="4401321" cy="1276665"/>
+                    </a:xfrm>
+                    <a:prstGeom prst="rect">
+                      <a:avLst/>
+                    </a:prstGeom>
+                  </pic:spPr>
+                </pic:pic>
+              </a:graphicData>
+            </a:graphic>
+          </wp:inline>
+        </w:drawing>
+      </w:r>
+    </w:p>
+    <w:p>
+      <w:pPr>
+        <w:pStyle w:val="Caption"/>
+        <w:jc w:val="center"/>
+      </w:pPr>
+      <w:r>
+        <w:t xml:space="preserve">Figure </w:t>
+      </w:r>
+      <w:r>
+        <w:fldChar w:fldCharType="begin"/>
+      </w:r>
+      <w:r>
+        <w:instrText xml:space="preserve"> SEQ Figure \* ARABIC </w:instrText>
+      </w:r>
+      <w:r>
+        <w:fldChar w:fldCharType="separate"/>
+      </w:r>
+      <w:r>
+        <w:rPr>
+          <w:noProof/>
+        </w:rPr>
+        <w:t>4</w:t>
+      </w:r>
+      <w:r>
+        <w:rPr>
+          <w:noProof/>
+        </w:rPr>
+        <w:fldChar w:fldCharType="end"/>
+      </w:r>
+      <w:r>
+        <w:t xml:space="preserve"> Prescaler Selection</w:t>
+      </w:r>
+    </w:p>
+    <w:p>
+      <w:pPr>
+        <w:pStyle w:val="ListParagraph"/>
+        <w:numPr>
+          <w:ilvl w:val="0"/>
+          <w:numId w:val="10"/>
+        </w:numPr>
+        <w:rPr>
+          <w:b/>
+          <w:bCs/>
+        </w:rPr>
+      </w:pPr>
+      <w:r>
+        <w:t xml:space="preserve">Select the reference voltage to be </w:t>
+      </w:r>
+      <w:r>
+        <w:rPr>
+          <w:b/>
+          <w:bCs/>
+        </w:rPr>
+        <w:t xml:space="preserve">AVCC </w:t>
+      </w:r>
+      <w:r>
+        <w:t xml:space="preserve">in </w:t>
+      </w:r>
+      <w:r>
+        <w:rPr>
+          <w:b/>
+          <w:bCs/>
+        </w:rPr>
+        <w:t>ADMUX</w:t>
+      </w:r>
+      <w:r>
+        <w:t xml:space="preserve"> register</w:t>
+      </w:r>
+      <w:r>
+        <w:rPr>
+          <w:b/>
+          <w:bCs/>
+        </w:rPr>
+        <w:t xml:space="preserve">. </w:t>
+      </w:r>
+    </w:p>
+    <w:p>
+      <w:pPr>
+        <w:keepNext/>
+        <w:jc w:val="center"/>
+      </w:pPr>
+      <w:r>
+        <w:rPr>
+          <w:noProof/>
+        </w:rPr>
+        <w:lastRenderedPageBreak/>
+        <w:drawing>
+          <wp:inline distT="0" distB="0" distL="0" distR="0" wp14:anchorId="5675BABE" wp14:editId="420CCD34">
+            <wp:extent cx="4705350" cy="3504883"/>
+            <wp:effectExtent l="0" t="0" r="0" b="635"/>
+            <wp:docPr id="5" name="Picture 5"/>
+            <wp:cNvGraphicFramePr>
+              <a:graphicFrameLocks xmlns:a="http://schemas.openxmlformats.org/drawingml/2006/main" noChangeAspect="1"/>
+            </wp:cNvGraphicFramePr>
+            <a:graphic xmlns:a="http://schemas.openxmlformats.org/drawingml/2006/main">
+              <a:graphicData uri="http://schemas.openxmlformats.org/drawingml/2006/picture">
+                <pic:pic xmlns:pic="http://schemas.openxmlformats.org/drawingml/2006/picture">
+                  <pic:nvPicPr>
+                    <pic:cNvPr id="1" name=""/>
+                    <pic:cNvPicPr/>
+                  </pic:nvPicPr>
+                  <pic:blipFill>
+                    <a:blip r:embed="rId13"/>
+                    <a:stretch>
+                      <a:fillRect/>
+                    </a:stretch>
+                  </pic:blipFill>
+                  <pic:spPr>
+                    <a:xfrm>
+                      <a:off x="0" y="0"/>
+                      <a:ext cx="4729223" cy="3522665"/>
+                    </a:xfrm>
+                    <a:prstGeom prst="rect">
+                      <a:avLst/>
+                    </a:prstGeom>
+                  </pic:spPr>
+                </pic:pic>
+              </a:graphicData>
+            </a:graphic>
+          </wp:inline>
+        </w:drawing>
+      </w:r>
+    </w:p>
+    <w:p>
+      <w:pPr>
+        <w:pStyle w:val="Caption"/>
+        <w:jc w:val="center"/>
+      </w:pPr>
+      <w:r>
+        <w:t xml:space="preserve">Figure </w:t>
+      </w:r>
+      <w:r>
+        <w:fldChar w:fldCharType="begin"/>
+      </w:r>
+      <w:r>
+        <w:instrText xml:space="preserve"> SEQ Figure \* ARABIC </w:instrText>
+      </w:r>
+      <w:r>
+        <w:fldChar w:fldCharType="separate"/>
+      </w:r>
+      <w:r>
+        <w:rPr>
+          <w:noProof/>
+        </w:rPr>
+        <w:t>5</w:t>
+      </w:r>
+      <w:r>
+        <w:rPr>
+          <w:noProof/>
+        </w:rPr>
+        <w:fldChar w:fldCharType="end"/>
+      </w:r>
+      <w:r>
+        <w:t xml:space="preserve"> ADC Multiplexer Selection Register</w:t>
+      </w:r>
+    </w:p>
+    <w:p>
+      <w:pPr>
+        <w:keepNext/>
+        <w:jc w:val="center"/>
+      </w:pPr>
+      <w:r>
+        <w:rPr>
+          <w:noProof/>
+        </w:rPr>
+        <w:drawing>
+          <wp:inline distT="0" distB="0" distL="0" distR="0" wp14:anchorId="1B0FC1F2" wp14:editId="420DA425">
+            <wp:extent cx="3809192" cy="1936750"/>
+            <wp:effectExtent l="0" t="0" r="1270" b="6350"/>
+            <wp:docPr id="6" name="Picture 6"/>
+            <wp:cNvGraphicFramePr>
+              <a:graphicFrameLocks xmlns:a="http://schemas.openxmlformats.org/drawingml/2006/main" noChangeAspect="1"/>
+            </wp:cNvGraphicFramePr>
+            <a:graphic xmlns:a="http://schemas.openxmlformats.org/drawingml/2006/main">
+              <a:graphicData uri="http://schemas.openxmlformats.org/drawingml/2006/picture">
+                <pic:pic xmlns:pic="http://schemas.openxmlformats.org/drawingml/2006/picture">
+                  <pic:nvPicPr>
+                    <pic:cNvPr id="1" name=""/>
+                    <pic:cNvPicPr/>
+                  </pic:nvPicPr>
+                  <pic:blipFill rotWithShape="1">
+                    <a:blip r:embed="rId14"/>
+                    <a:srcRect b="2898"/>
+                    <a:stretch/>
+                  </pic:blipFill>
+                  <pic:spPr bwMode="auto">
+                    <a:xfrm>
+                      <a:off x="0" y="0"/>
+                      <a:ext cx="3831606" cy="1948146"/>
+                    </a:xfrm>
+                    <a:prstGeom prst="rect">
+                      <a:avLst/>
+                    </a:prstGeom>
+                    <a:ln>
+                      <a:noFill/>
+                    </a:ln>
+                    <a:extLst>
+                      <a:ext uri="{53640926-AAD7-44D8-BBD7-CCE9431645EC}">
+                        <a14:shadowObscured xmlns:a14="http://schemas.microsoft.com/office/drawing/2010/main"/>
+                      </a:ext>
+                    </a:extLst>
+                  </pic:spPr>
+                </pic:pic>
+              </a:graphicData>
+            </a:graphic>
+          </wp:inline>
+        </w:drawing>
+      </w:r>
+    </w:p>
+    <w:p>
+      <w:pPr>
+        <w:pStyle w:val="Caption"/>
+        <w:jc w:val="center"/>
+      </w:pPr>
+      <w:bookmarkStart w:id="0" w:name="_Ref53241197"/>
+      <w:r>
+        <w:t xml:space="preserve">Figure </w:t>
+      </w:r>
+      <w:r>
+        <w:fldChar w:fldCharType="begin"/>
+      </w:r>
+      <w:r>
+        <w:instrText xml:space="preserve"> SEQ Figure \* ARABIC </w:instrText>
+      </w:r>
+      <w:r>
+        <w:fldChar w:fldCharType="separate"/>
+      </w:r>
+      <w:r>
+        <w:rPr>
+          <w:noProof/>
+        </w:rPr>
+        <w:t>6</w:t>
+      </w:r>
+      <w:r>
+        <w:rPr>
+          <w:noProof/>
+        </w:rPr>
+        <w:fldChar w:fldCharType="end"/>
+      </w:r>
+      <w:bookmarkEnd w:id="0"/>
+      <w:r>
+        <w:t xml:space="preserve"> Analog Multiplexer selection bits</w:t>
+      </w:r>
+    </w:p>
+    <w:tbl>
+      <w:tblPr>
+        <w:tblStyle w:val="TableGrid"/>
+        <w:tblW w:w="9634" w:type="dxa"/>
+        <w:tblLook w:val="04A0" w:firstRow="1" w:lastRow="0" w:firstColumn="1" w:lastColumn="0" w:noHBand="0" w:noVBand="1"/>
+      </w:tblPr>
+      <w:tblGrid>
+        <w:gridCol w:w="9634"/>
+      </w:tblGrid>
+      <w:tr>
+        <w:tc>
+          <w:tcPr>
+            <w:tcW w:w="9634" w:type="dxa"/>
+            <w:tcBorders>
+              <w:top w:val="single" w:sz="24" w:space="0" w:color="auto"/>
+              <w:left w:val="single" w:sz="24" w:space="0" w:color="auto"/>
+              <w:bottom w:val="single" w:sz="24" w:space="0" w:color="auto"/>
+              <w:right w:val="single" w:sz="24" w:space="0" w:color="auto"/>
+            </w:tcBorders>
+          </w:tcPr>
+          <w:p>
+            <w:pPr>
+              <w:rPr>
+                <w:b/>
+                <w:bCs/>
+                <w:color w:val="FF0000"/>
+                <w:sz w:val="24"/>
+                <w:szCs w:val="24"/>
+              </w:rPr>
+            </w:pPr>
+            <w:r>
+              <w:rPr>
+                <w:b/>
+                <w:bCs/>
+                <w:i/>
+                <w:iCs/>
+                <w:color w:val="FF0000"/>
+                <w:sz w:val="30"/>
+                <w:szCs w:val="30"/>
+              </w:rPr>
+              <w:t>Note:</w:t>
+            </w:r>
+            <w:r>
+              <w:rPr>
+                <w:b/>
+                <w:bCs/>
+                <w:color w:val="FF0000"/>
+                <w:sz w:val="24"/>
+                <w:szCs w:val="24"/>
+              </w:rPr>
+              <w:t xml:space="preserve"> </w:t>
+            </w:r>
+            <w:r>
+              <w:rPr>
+                <w:color w:val="000000" w:themeColor="text1"/>
+                <w:sz w:val="24"/>
+                <w:szCs w:val="24"/>
+              </w:rPr>
+              <w:t>in your Arduino nano board you should connect on of the analog inputs either to Vcc or GND using one of the resistors you have. This should give you the readings either 1023 or 0.</w:t>
+            </w:r>
+          </w:p>
+          <w:p/>
+        </w:tc>
+      </w:tr>
+    </w:tbl>
     <w:p/>
+    <w:p>
+      <w:r>
+        <w:t>The previous steps should be performed once to setup the ADC. The following is to read from the ADC:</w:t>
+      </w:r>
+    </w:p>
+    <w:p>
+      <w:pPr>
+        <w:pStyle w:val="ListParagraph"/>
+        <w:numPr>
+          <w:ilvl w:val="0"/>
+          <w:numId w:val="12"/>
+        </w:numPr>
+      </w:pPr>
+      <w:r>
+        <w:t xml:space="preserve">Select the ADC input channel where the analog signal is connected to. This is done by configuring the ADMUX register bits MUX3-0 as in </w:t>
+      </w:r>
+      <w:r>
+        <w:fldChar w:fldCharType="begin"/>
+      </w:r>
+      <w:r>
+        <w:instrText xml:space="preserve"> REF _Ref53241197 \h </w:instrText>
+      </w:r>
+      <w:r>
+        <w:fldChar w:fldCharType="separate"/>
+      </w:r>
+      <w:r>
+        <w:t xml:space="preserve">Figure </w:t>
+      </w:r>
+      <w:r>
+        <w:rPr>
+          <w:noProof/>
+        </w:rPr>
+        <w:t>6</w:t>
+      </w:r>
+      <w:r>
+        <w:fldChar w:fldCharType="end"/>
+      </w:r>
+      <w:r>
+        <w:t xml:space="preserve"> above. </w:t>
+      </w:r>
+    </w:p>
+    <w:p>
+      <w:pPr>
+        <w:pStyle w:val="ListParagraph"/>
+        <w:numPr>
+          <w:ilvl w:val="0"/>
+          <w:numId w:val="12"/>
+        </w:numPr>
+      </w:pPr>
+      <w:r>
+        <w:t>Start the conversion</w:t>
+      </w:r>
+      <w:r>
+        <w:t xml:space="preserve"> by setting the </w:t>
+      </w:r>
+      <w:r>
+        <w:rPr>
+          <w:b/>
+          <w:bCs/>
+        </w:rPr>
+        <w:t>ADSC</w:t>
+      </w:r>
+      <w:r>
+        <w:t xml:space="preserve"> bit in </w:t>
+      </w:r>
+      <w:r>
+        <w:rPr>
+          <w:b/>
+          <w:bCs/>
+        </w:rPr>
+        <w:t>ADCSRA</w:t>
+      </w:r>
+      <w:r>
+        <w:t xml:space="preserve"> register.</w:t>
+      </w:r>
+    </w:p>
+    <w:p>
+      <w:pPr>
+        <w:pStyle w:val="ListParagraph"/>
+        <w:numPr>
+          <w:ilvl w:val="0"/>
+          <w:numId w:val="12"/>
+        </w:numPr>
+      </w:pPr>
+      <w:r>
+        <w:t xml:space="preserve">Read the results from ADC register. </w:t>
+      </w:r>
+    </w:p>
+    <w:p>
+      <w:pPr>
+        <w:pStyle w:val="ListParagraph"/>
+        <w:numPr>
+          <w:ilvl w:val="0"/>
+          <w:numId w:val="12"/>
+        </w:numPr>
+      </w:pPr>
+      <w:r>
+        <w:t xml:space="preserve">Convert the result by </w:t>
+      </w:r>
+      <w:r>
+        <w:t>equation (1).</w:t>
+      </w:r>
+    </w:p>
+    <w:p>
+      <w:r>
+        <w:t xml:space="preserve">Print the reading </w:t>
+      </w:r>
+      <w:r>
+        <w:t xml:space="preserve">using the </w:t>
+      </w:r>
+      <w:r>
+        <w:rPr>
+          <w:b/>
+          <w:bCs/>
+        </w:rPr>
+        <w:t>log</w:t>
+      </w:r>
+      <w:r>
+        <w:rPr>
+          <w:b/>
+          <w:bCs/>
+        </w:rPr>
+        <w:t>ging</w:t>
+      </w:r>
+      <w:r>
+        <w:t xml:space="preserve"> function.</w:t>
+      </w:r>
+    </w:p>
+    <w:p/>
+    <w:p>
+      <w:pPr>
+        <w:keepNext/>
+        <w:jc w:val="center"/>
+      </w:pPr>
+    </w:p>
+    <w:p>
+      <w:pPr>
+        <w:pStyle w:val="Heading1"/>
+      </w:pPr>
+      <w:r>
+        <w:t>Practice 2:</w:t>
+      </w:r>
+      <w:r>
+        <w:t xml:space="preserve"> Measure the temperature.</w:t>
+      </w:r>
+    </w:p>
+    <w:p>
+      <w:pPr>
+        <w:jc w:val="both"/>
+      </w:pPr>
+      <w:r>
+        <w:t xml:space="preserve">To measure the temperature, one of the most common methods used in sensors is the Negative Coefficient Temperature Resistor (NTC </w:t>
+      </w:r>
+      <w:r>
+        <w:t>thermistor</w:t>
+      </w:r>
+      <w:r>
+        <w:t>).</w:t>
+      </w:r>
+      <w:r>
+        <w:t xml:space="preserve"> This resistor from its name exhibits resistor </w:t>
+      </w:r>
+      <w:r>
+        <w:t xml:space="preserve">decline with temperature increase. </w:t>
+      </w:r>
+      <w:r>
+        <w:rPr>
+          <w:i/>
+          <w:iCs/>
+        </w:rPr>
+        <w:t>NTC</w:t>
+      </w:r>
+      <w:r>
+        <w:t xml:space="preserve"> has a non-linear relationship between the resistors and the temperature. The next formula demonstrates the relationship between temperature and resistor: </w:t>
+      </w:r>
+    </w:p>
+    <w:tbl>
+      <w:tblPr>
+        <w:tblStyle w:val="TableGrid"/>
+        <w:tblW w:w="0" w:type="auto"/>
+        <w:tblBorders>
+          <w:top w:val="none" w:sz="0" w:space="0" w:color="auto"/>
+          <w:left w:val="none" w:sz="0" w:space="0" w:color="auto"/>
+          <w:bottom w:val="none" w:sz="0" w:space="0" w:color="auto"/>
+          <w:right w:val="none" w:sz="0" w:space="0" w:color="auto"/>
+          <w:insideH w:val="none" w:sz="0" w:space="0" w:color="auto"/>
+          <w:insideV w:val="none" w:sz="0" w:space="0" w:color="auto"/>
+        </w:tblBorders>
+        <w:tblLook w:val="04A0" w:firstRow="1" w:lastRow="0" w:firstColumn="1" w:lastColumn="0" w:noHBand="0" w:noVBand="1"/>
+      </w:tblPr>
+      <w:tblGrid>
+        <w:gridCol w:w="8784"/>
+        <w:gridCol w:w="566"/>
+      </w:tblGrid>
+      <w:tr>
+        <w:tc>
+          <w:tcPr>
+            <w:tcW w:w="8784" w:type="dxa"/>
+          </w:tcPr>
+          <w:p>
+            <w:pPr>
+              <w:jc w:val="center"/>
+              <w:rPr>
+                <w:rFonts w:eastAsiaTheme="minorEastAsia"/>
+              </w:rPr>
+            </w:pPr>
+            <m:oMathPara>
+              <m:oMath>
+                <m:r>
+                  <w:rPr>
+                    <w:rFonts w:ascii="Cambria Math" w:hAnsi="Cambria Math"/>
+                  </w:rPr>
+                  <m:t>T=</m:t>
+                </m:r>
+                <m:f>
+                  <m:fPr>
+                    <m:ctrlPr>
+                      <w:rPr>
+                        <w:rFonts w:ascii="Cambria Math" w:hAnsi="Cambria Math"/>
+                        <w:i/>
+                      </w:rPr>
+                    </m:ctrlPr>
+                  </m:fPr>
+                  <m:num>
+                    <m:r>
+                      <w:rPr>
+                        <w:rFonts w:ascii="Cambria Math" w:hAnsi="Cambria Math"/>
+                      </w:rPr>
+                      <m:t>1</m:t>
+                    </m:r>
+                  </m:num>
+                  <m:den>
+                    <m:d>
+                      <m:dPr>
+                        <m:ctrlPr>
+                          <w:rPr>
+                            <w:rFonts w:ascii="Cambria Math" w:hAnsi="Cambria Math"/>
+                            <w:i/>
+                          </w:rPr>
+                        </m:ctrlPr>
+                      </m:dPr>
+                      <m:e>
+                        <m:f>
+                          <m:fPr>
+                            <m:ctrlPr>
+                              <w:rPr>
+                                <w:rFonts w:ascii="Cambria Math" w:hAnsi="Cambria Math"/>
+                                <w:i/>
+                              </w:rPr>
+                            </m:ctrlPr>
+                          </m:fPr>
+                          <m:num>
+                            <m:r>
+                              <w:rPr>
+                                <w:rFonts w:ascii="Cambria Math" w:hAnsi="Cambria Math"/>
+                              </w:rPr>
+                              <m:t>1</m:t>
+                            </m:r>
+                          </m:num>
+                          <m:den>
+                            <m:sSub>
+                              <m:sSubPr>
+                                <m:ctrlPr>
+                                  <w:rPr>
+                                    <w:rFonts w:ascii="Cambria Math" w:hAnsi="Cambria Math"/>
+                                    <w:i/>
+                                  </w:rPr>
+                                </m:ctrlPr>
+                              </m:sSubPr>
+                              <m:e>
+                                <m:r>
+                                  <w:rPr>
+                                    <w:rFonts w:ascii="Cambria Math" w:hAnsi="Cambria Math"/>
+                                  </w:rPr>
+                                  <m:t>T</m:t>
+                                </m:r>
+                              </m:e>
+                              <m:sub>
+                                <m:r>
+                                  <w:rPr>
+                                    <w:rFonts w:ascii="Cambria Math" w:hAnsi="Cambria Math"/>
+                                  </w:rPr>
+                                  <m:t>0</m:t>
+                                </m:r>
+                              </m:sub>
+                            </m:sSub>
+                          </m:den>
+                        </m:f>
+                        <m:r>
+                          <w:rPr>
+                            <w:rFonts w:ascii="Cambria Math" w:hAnsi="Cambria Math"/>
+                          </w:rPr>
+                          <m:t>+</m:t>
+                        </m:r>
+                        <m:f>
+                          <m:fPr>
+                            <m:ctrlPr>
+                              <w:rPr>
+                                <w:rFonts w:ascii="Cambria Math" w:hAnsi="Cambria Math"/>
+                                <w:i/>
+                              </w:rPr>
+                            </m:ctrlPr>
+                          </m:fPr>
+                          <m:num>
+                            <m:func>
+                              <m:funcPr>
+                                <m:ctrlPr>
+                                  <w:rPr>
+                                    <w:rFonts w:ascii="Cambria Math" w:hAnsi="Cambria Math"/>
+                                    <w:i/>
+                                  </w:rPr>
+                                </m:ctrlPr>
+                              </m:funcPr>
+                              <m:fName>
+                                <m:r>
+                                  <m:rPr>
+                                    <m:sty m:val="p"/>
+                                  </m:rPr>
+                                  <w:rPr>
+                                    <w:rFonts w:ascii="Cambria Math" w:hAnsi="Cambria Math"/>
+                                  </w:rPr>
+                                  <m:t>ln</m:t>
+                                </m:r>
+                              </m:fName>
+                              <m:e>
+                                <m:f>
+                                  <m:fPr>
+                                    <m:ctrlPr>
+                                      <w:rPr>
+                                        <w:rFonts w:ascii="Cambria Math" w:hAnsi="Cambria Math"/>
+                                        <w:i/>
+                                      </w:rPr>
+                                    </m:ctrlPr>
+                                  </m:fPr>
+                                  <m:num>
+                                    <m:r>
+                                      <w:rPr>
+                                        <w:rFonts w:ascii="Cambria Math" w:hAnsi="Cambria Math"/>
+                                      </w:rPr>
+                                      <m:t>R</m:t>
+                                    </m:r>
+                                  </m:num>
+                                  <m:den>
+                                    <m:sSub>
+                                      <m:sSubPr>
+                                        <m:ctrlPr>
+                                          <w:rPr>
+                                            <w:rFonts w:ascii="Cambria Math" w:hAnsi="Cambria Math"/>
+                                            <w:i/>
+                                          </w:rPr>
+                                        </m:ctrlPr>
+                                      </m:sSubPr>
+                                      <m:e>
+                                        <m:r>
+                                          <w:rPr>
+                                            <w:rFonts w:ascii="Cambria Math" w:hAnsi="Cambria Math"/>
+                                          </w:rPr>
+                                          <m:t>R</m:t>
+                                        </m:r>
+                                      </m:e>
+                                      <m:sub>
+                                        <m:r>
+                                          <w:rPr>
+                                            <w:rFonts w:ascii="Cambria Math" w:hAnsi="Cambria Math"/>
+                                          </w:rPr>
+                                          <m:t>0</m:t>
+                                        </m:r>
+                                      </m:sub>
+                                    </m:sSub>
+                                  </m:den>
+                                </m:f>
+                              </m:e>
+                            </m:func>
+                          </m:num>
+                          <m:den>
+                            <m:r>
+                              <w:rPr>
+                                <w:rFonts w:ascii="Cambria Math" w:hAnsi="Cambria Math"/>
+                              </w:rPr>
+                              <m:t>B</m:t>
+                            </m:r>
+                          </m:den>
+                        </m:f>
+                      </m:e>
+                    </m:d>
+                  </m:den>
+                </m:f>
+              </m:oMath>
+            </m:oMathPara>
+          </w:p>
+        </w:tc>
+        <w:tc>
+          <w:tcPr>
+            <w:tcW w:w="566" w:type="dxa"/>
+            <w:vAlign w:val="center"/>
+          </w:tcPr>
+          <w:p>
+            <w:pPr>
+              <w:jc w:val="center"/>
+            </w:pPr>
+            <w:r>
+              <w:t>(2)</w:t>
+            </w:r>
+          </w:p>
+        </w:tc>
+      </w:tr>
+    </w:tbl>
+    <w:p>
+      <w:pPr>
+        <w:jc w:val="both"/>
+      </w:pPr>
+    </w:p>
+    <w:p>
+      <w:pPr>
+        <w:rPr>
+          <w:rFonts w:eastAsiaTheme="minorEastAsia"/>
+        </w:rPr>
+      </w:pPr>
+      <w:r>
+        <w:rPr>
+          <w:rFonts w:eastAsiaTheme="minorEastAsia"/>
+        </w:rPr>
+        <w:t xml:space="preserve">Where: </w:t>
+      </w:r>
+    </w:p>
+    <w:p>
+      <w:pPr>
+        <w:jc w:val="center"/>
+        <w:rPr>
+          <w:rFonts w:eastAsiaTheme="minorEastAsia"/>
+        </w:rPr>
+      </w:pPr>
+      <m:oMathPara>
+        <m:oMath>
+          <m:r>
+            <w:rPr>
+              <w:rFonts w:ascii="Cambria Math" w:eastAsiaTheme="minorEastAsia" w:hAnsi="Cambria Math"/>
+            </w:rPr>
+            <m:t>T</m:t>
+          </m:r>
+          <m:r>
+            <m:rPr>
+              <m:aln/>
+            </m:rPr>
+            <w:rPr>
+              <w:rFonts w:ascii="Cambria Math" w:eastAsiaTheme="minorEastAsia" w:hAnsi="Cambria Math"/>
+            </w:rPr>
+            <m:t>≡temperature in Kelvin</m:t>
+          </m:r>
+          <m:r>
+            <w:rPr>
+              <w:rFonts w:eastAsiaTheme="minorEastAsia"/>
+            </w:rPr>
+            <w:br/>
+          </m:r>
+        </m:oMath>
+        <m:oMath>
+          <m:r>
+            <w:rPr>
+              <w:rFonts w:ascii="Cambria Math" w:eastAsiaTheme="minorEastAsia" w:hAnsi="Cambria Math"/>
+            </w:rPr>
+            <m:t>R</m:t>
+          </m:r>
+          <m:r>
+            <m:rPr>
+              <m:aln/>
+            </m:rPr>
+            <w:rPr>
+              <w:rFonts w:ascii="Cambria Math" w:eastAsiaTheme="minorEastAsia" w:hAnsi="Cambria Math"/>
+            </w:rPr>
+            <m:t xml:space="preserve">≡resistor </m:t>
+          </m:r>
+          <m:r>
+            <w:rPr>
+              <w:rFonts w:eastAsiaTheme="minorEastAsia"/>
+            </w:rPr>
+            <w:br/>
+          </m:r>
+        </m:oMath>
+        <m:oMath>
+          <m:sSub>
+            <m:sSubPr>
+              <m:ctrlPr>
+                <w:rPr>
+                  <w:rFonts w:ascii="Cambria Math" w:eastAsiaTheme="minorEastAsia" w:hAnsi="Cambria Math"/>
+                  <w:i/>
+                </w:rPr>
+              </m:ctrlPr>
+            </m:sSubPr>
+            <m:e>
+              <m:r>
+                <w:rPr>
+                  <w:rFonts w:ascii="Cambria Math" w:eastAsiaTheme="minorEastAsia" w:hAnsi="Cambria Math"/>
+                </w:rPr>
+                <m:t>T</m:t>
+              </m:r>
+            </m:e>
+            <m:sub>
+              <m:r>
+                <w:rPr>
+                  <w:rFonts w:ascii="Cambria Math" w:eastAsiaTheme="minorEastAsia" w:hAnsi="Cambria Math"/>
+                </w:rPr>
+                <m:t>0</m:t>
+              </m:r>
+            </m:sub>
+          </m:sSub>
+          <m:r>
+            <m:rPr>
+              <m:aln/>
+            </m:rPr>
+            <w:rPr>
+              <w:rFonts w:ascii="Cambria Math" w:eastAsiaTheme="minorEastAsia" w:hAnsi="Cambria Math"/>
+            </w:rPr>
+            <m:t>≡reference temperature=</m:t>
+          </m:r>
+          <m:r>
+            <w:rPr>
+              <w:rFonts w:ascii="Cambria Math" w:eastAsiaTheme="minorEastAsia" w:hAnsi="Cambria Math"/>
+            </w:rPr>
+            <m:t>25 ℃</m:t>
+          </m:r>
+          <m:r>
+            <w:rPr>
+              <w:rFonts w:ascii="Cambria Math" w:eastAsiaTheme="minorEastAsia" w:hAnsi="Cambria Math"/>
+            </w:rPr>
+            <m:t>=</m:t>
+          </m:r>
+          <m:sSup>
+            <m:sSupPr>
+              <m:ctrlPr>
+                <w:rPr>
+                  <w:rFonts w:ascii="Cambria Math" w:eastAsiaTheme="minorEastAsia" w:hAnsi="Cambria Math"/>
+                  <w:i/>
+                </w:rPr>
+              </m:ctrlPr>
+            </m:sSupPr>
+            <m:e>
+              <m:r>
+                <w:rPr>
+                  <w:rFonts w:ascii="Cambria Math" w:eastAsiaTheme="minorEastAsia" w:hAnsi="Cambria Math"/>
+                </w:rPr>
+                <m:t>298.2</m:t>
+              </m:r>
+            </m:e>
+            <m:sup>
+              <m:r>
+                <w:rPr>
+                  <w:rFonts w:ascii="Cambria Math" w:eastAsiaTheme="minorEastAsia" w:hAnsi="Cambria Math"/>
+                </w:rPr>
+                <m:t>0</m:t>
+              </m:r>
+            </m:sup>
+          </m:sSup>
+          <m:r>
+            <w:rPr>
+              <w:rFonts w:ascii="Cambria Math" w:eastAsiaTheme="minorEastAsia" w:hAnsi="Cambria Math"/>
+            </w:rPr>
+            <m:t>K</m:t>
+          </m:r>
+          <m:r>
+            <w:rPr>
+              <w:rFonts w:eastAsiaTheme="minorEastAsia"/>
+            </w:rPr>
+            <w:br/>
+          </m:r>
+        </m:oMath>
+        <m:oMath>
+          <m:sSub>
+            <m:sSubPr>
+              <m:ctrlPr>
+                <w:rPr>
+                  <w:rFonts w:ascii="Cambria Math" w:eastAsiaTheme="minorEastAsia" w:hAnsi="Cambria Math"/>
+                  <w:i/>
+                </w:rPr>
+              </m:ctrlPr>
+            </m:sSubPr>
+            <m:e>
+              <m:r>
+                <w:rPr>
+                  <w:rFonts w:ascii="Cambria Math" w:eastAsiaTheme="minorEastAsia" w:hAnsi="Cambria Math"/>
+                </w:rPr>
+                <m:t>R</m:t>
+              </m:r>
+            </m:e>
+            <m:sub>
+              <m:r>
+                <w:rPr>
+                  <w:rFonts w:ascii="Cambria Math" w:eastAsiaTheme="minorEastAsia" w:hAnsi="Cambria Math"/>
+                </w:rPr>
+                <m:t>0</m:t>
+              </m:r>
+            </m:sub>
+          </m:sSub>
+          <m:r>
+            <m:rPr>
+              <m:aln/>
+            </m:rPr>
+            <w:rPr>
+              <w:rFonts w:ascii="Cambria Math" w:eastAsiaTheme="minorEastAsia" w:hAnsi="Cambria Math"/>
+            </w:rPr>
+            <m:t xml:space="preserve">≡reference resistor at </m:t>
+          </m:r>
+          <m:sSub>
+            <m:sSubPr>
+              <m:ctrlPr>
+                <w:rPr>
+                  <w:rFonts w:ascii="Cambria Math" w:eastAsiaTheme="minorEastAsia" w:hAnsi="Cambria Math"/>
+                  <w:i/>
+                </w:rPr>
+              </m:ctrlPr>
+            </m:sSubPr>
+            <m:e>
+              <m:r>
+                <w:rPr>
+                  <w:rFonts w:ascii="Cambria Math" w:eastAsiaTheme="minorEastAsia" w:hAnsi="Cambria Math"/>
+                </w:rPr>
+                <m:t>T</m:t>
+              </m:r>
+            </m:e>
+            <m:sub>
+              <m:r>
+                <w:rPr>
+                  <w:rFonts w:ascii="Cambria Math" w:eastAsiaTheme="minorEastAsia" w:hAnsi="Cambria Math"/>
+                </w:rPr>
+                <m:t>0</m:t>
+              </m:r>
+            </m:sub>
+          </m:sSub>
+          <m:r>
+            <w:rPr>
+              <w:rFonts w:eastAsiaTheme="minorEastAsia"/>
+            </w:rPr>
+            <w:br/>
+          </m:r>
+        </m:oMath>
+        <m:oMath>
+          <m:r>
+            <w:rPr>
+              <w:rFonts w:ascii="Cambria Math" w:eastAsiaTheme="minorEastAsia" w:hAnsi="Cambria Math"/>
+            </w:rPr>
+            <m:t>B</m:t>
+          </m:r>
+          <m:r>
+            <m:rPr>
+              <m:aln/>
+            </m:rPr>
+            <w:rPr>
+              <w:rFonts w:ascii="Cambria Math" w:eastAsiaTheme="minorEastAsia" w:hAnsi="Cambria Math"/>
+            </w:rPr>
+            <m:t>≡temperature material constant in Kelvin.</m:t>
+          </m:r>
+        </m:oMath>
+      </m:oMathPara>
+    </w:p>
+    <w:p>
+      <w:pPr>
+        <w:rPr>
+          <w:rFonts w:eastAsiaTheme="minorEastAsia"/>
+        </w:rPr>
+      </w:pPr>
+      <w:r>
+        <w:rPr>
+          <w:rFonts w:eastAsiaTheme="minorEastAsia"/>
+        </w:rPr>
+        <w:t xml:space="preserve">You are going to use </w:t>
+      </w:r>
+      <w:r>
+        <w:rPr>
+          <w:rFonts w:eastAsiaTheme="minorEastAsia"/>
+          <w:b/>
+          <w:bCs/>
+        </w:rPr>
+        <w:t>MF52A2103J3470</w:t>
+      </w:r>
+      <w:r>
+        <w:rPr>
+          <w:rFonts w:eastAsiaTheme="minorEastAsia"/>
+        </w:rPr>
+        <w:t xml:space="preserve"> NTC thermistor, has the following </w:t>
+      </w:r>
+      <w:r>
+        <w:rPr>
+          <w:rFonts w:eastAsiaTheme="minorEastAsia"/>
+        </w:rPr>
+        <w:t>characteristics</w:t>
+      </w:r>
+      <w:r>
+        <w:rPr>
+          <w:rFonts w:eastAsiaTheme="minorEastAsia"/>
+        </w:rPr>
+        <w:t>:</w:t>
+      </w:r>
+    </w:p>
+    <w:p>
+      <w:pPr>
+        <w:jc w:val="center"/>
+        <w:rPr>
+          <w:rFonts w:eastAsiaTheme="minorEastAsia"/>
+        </w:rPr>
+      </w:pPr>
+      <m:oMathPara>
+        <m:oMath>
+          <m:sSub>
+            <m:sSubPr>
+              <m:ctrlPr>
+                <w:rPr>
+                  <w:rFonts w:ascii="Cambria Math" w:eastAsiaTheme="minorEastAsia" w:hAnsi="Cambria Math"/>
+                  <w:i/>
+                </w:rPr>
+              </m:ctrlPr>
+            </m:sSubPr>
+            <m:e>
+              <m:r>
+                <w:rPr>
+                  <w:rFonts w:ascii="Cambria Math" w:eastAsiaTheme="minorEastAsia" w:hAnsi="Cambria Math"/>
+                </w:rPr>
+                <m:t>R</m:t>
+              </m:r>
+            </m:e>
+            <m:sub>
+              <m:r>
+                <w:rPr>
+                  <w:rFonts w:ascii="Cambria Math" w:eastAsiaTheme="minorEastAsia" w:hAnsi="Cambria Math"/>
+                </w:rPr>
+                <m:t>0</m:t>
+              </m:r>
+            </m:sub>
+          </m:sSub>
+          <m:r>
+            <w:rPr>
+              <w:rFonts w:ascii="Cambria Math" w:eastAsiaTheme="minorEastAsia" w:hAnsi="Cambria Math"/>
+            </w:rPr>
+            <m:t xml:space="preserve">= 10KΩ </m:t>
+          </m:r>
+          <m:r>
+            <w:rPr>
+              <w:rFonts w:ascii="Cambria Math" w:eastAsiaTheme="minorEastAsia" w:hAnsi="Cambria Math"/>
+            </w:rPr>
+            <m:t xml:space="preserve">at </m:t>
+          </m:r>
+          <m:sSub>
+            <m:sSubPr>
+              <m:ctrlPr>
+                <w:rPr>
+                  <w:rFonts w:ascii="Cambria Math" w:eastAsiaTheme="minorEastAsia" w:hAnsi="Cambria Math"/>
+                  <w:i/>
+                </w:rPr>
+              </m:ctrlPr>
+            </m:sSubPr>
+            <m:e>
+              <m:r>
+                <w:rPr>
+                  <w:rFonts w:ascii="Cambria Math" w:eastAsiaTheme="minorEastAsia" w:hAnsi="Cambria Math"/>
+                </w:rPr>
+                <m:t>T</m:t>
+              </m:r>
+            </m:e>
+            <m:sub>
+              <m:r>
+                <w:rPr>
+                  <w:rFonts w:ascii="Cambria Math" w:eastAsiaTheme="minorEastAsia" w:hAnsi="Cambria Math"/>
+                </w:rPr>
+                <m:t>0</m:t>
+              </m:r>
+            </m:sub>
+          </m:sSub>
+          <m:r>
+            <w:rPr>
+              <w:rFonts w:eastAsiaTheme="minorEastAsia"/>
+            </w:rPr>
+            <w:br/>
+          </m:r>
+        </m:oMath>
+        <m:oMath>
+          <m:r>
+            <w:rPr>
+              <w:rFonts w:ascii="Cambria Math" w:eastAsiaTheme="minorEastAsia" w:hAnsi="Cambria Math"/>
+            </w:rPr>
+            <m:t>B</m:t>
+          </m:r>
+          <m:r>
+            <w:rPr>
+              <w:rFonts w:ascii="Cambria Math" w:eastAsiaTheme="minorEastAsia" w:hAnsi="Cambria Math"/>
+            </w:rPr>
+            <m:t>=</m:t>
+          </m:r>
+          <m:r>
+            <w:rPr>
+              <w:rFonts w:ascii="Cambria Math" w:eastAsiaTheme="minorEastAsia" w:hAnsi="Cambria Math"/>
+            </w:rPr>
+            <m:t>3470K</m:t>
+          </m:r>
+        </m:oMath>
+      </m:oMathPara>
+    </w:p>
+    <w:p>
+      <w:pPr>
+        <w:rPr>
+          <w:rFonts w:eastAsiaTheme="minorEastAsia"/>
+        </w:rPr>
+      </w:pPr>
+      <w:r>
+        <w:rPr>
+          <w:rFonts w:eastAsiaTheme="minorEastAsia"/>
+        </w:rPr>
+        <w:t xml:space="preserve">To measure the resistor, you should connect the NTC thermistor with another resistor that has very small drift/sensitivity to temperature. You can construct either of the following circuits: </w:t>
+      </w:r>
+    </w:p>
+    <w:p>
+      <w:pPr>
+        <w:keepNext/>
+        <w:jc w:val="center"/>
+      </w:pPr>
+      <w:r>
+        <w:rPr>
+          <w:noProof/>
+        </w:rPr>
+        <w:drawing>
+          <wp:inline distT="0" distB="0" distL="0" distR="0" wp14:anchorId="0223D2B4" wp14:editId="14EF4856">
+            <wp:extent cx="5607050" cy="2406359"/>
+            <wp:effectExtent l="0" t="0" r="0" b="0"/>
+            <wp:docPr id="7" name="Picture 7" descr="How to Use Temperature Protection Devices : Chip NTC Thermistors | Tech  Notes | Chip NTC Thermistors (Protection Device) | TDK Product Center"/>
+            <wp:cNvGraphicFramePr>
+              <a:graphicFrameLocks xmlns:a="http://schemas.openxmlformats.org/drawingml/2006/main" noChangeAspect="1"/>
+            </wp:cNvGraphicFramePr>
+            <a:graphic xmlns:a="http://schemas.openxmlformats.org/drawingml/2006/main">
+              <a:graphicData uri="http://schemas.openxmlformats.org/drawingml/2006/picture">
+                <pic:pic xmlns:pic="http://schemas.openxmlformats.org/drawingml/2006/picture">
+                  <pic:nvPicPr>
+                    <pic:cNvPr id="0" name="imi" descr="How to Use Temperature Protection Devices : Chip NTC Thermistors | Tech  Notes | Chip NTC Thermistors (Protection Device) | TDK Product Center"/>
+                    <pic:cNvPicPr>
+                      <a:picLocks noChangeAspect="1" noChangeArrowheads="1"/>
+                    </pic:cNvPicPr>
+                  </pic:nvPicPr>
+                  <pic:blipFill>
+                    <a:blip r:embed="rId15">
+                      <a:extLst>
+                        <a:ext uri="{28A0092B-C50C-407E-A947-70E740481C1C}">
+                          <a14:useLocalDpi xmlns:a14="http://schemas.microsoft.com/office/drawing/2010/main" val="0"/>
+                        </a:ext>
+                      </a:extLst>
+                    </a:blip>
+                    <a:srcRect/>
+                    <a:stretch>
+                      <a:fillRect/>
+                    </a:stretch>
+                  </pic:blipFill>
+                  <pic:spPr bwMode="auto">
+                    <a:xfrm>
+                      <a:off x="0" y="0"/>
+                      <a:ext cx="5610096" cy="2407666"/>
+                    </a:xfrm>
+                    <a:prstGeom prst="rect">
+                      <a:avLst/>
+                    </a:prstGeom>
+                    <a:noFill/>
+                    <a:ln>
+                      <a:noFill/>
+                    </a:ln>
+                  </pic:spPr>
+                </pic:pic>
+              </a:graphicData>
+            </a:graphic>
+          </wp:inline>
+        </w:drawing>
+      </w:r>
+    </w:p>
+    <w:p>
+      <w:pPr>
+        <w:pStyle w:val="Caption"/>
+        <w:jc w:val="center"/>
+      </w:pPr>
+      <w:r>
+        <w:t xml:space="preserve">Figure </w:t>
+      </w:r>
+      <w:r>
+        <w:fldChar w:fldCharType="begin"/>
+      </w:r>
+      <w:r>
+        <w:instrText xml:space="preserve"> SEQ Figure \* ARABIC </w:instrText>
+      </w:r>
+      <w:r>
+        <w:fldChar w:fldCharType="separate"/>
+      </w:r>
+      <w:r>
+        <w:rPr>
+          <w:noProof/>
+        </w:rPr>
+        <w:t>7</w:t>
+      </w:r>
+      <w:r>
+        <w:fldChar w:fldCharType="end"/>
+      </w:r>
+      <w:r>
+        <w:t xml:space="preserve"> NTC measurement circuit</w:t>
+      </w:r>
+      <w:r>
+        <w:rPr>
+          <w:rStyle w:val="FootnoteReference"/>
+        </w:rPr>
+        <w:footnoteReference w:id="3"/>
+      </w:r>
+    </w:p>
+    <w:p>
+      <w:r>
+        <w:t xml:space="preserve">Solve the potential divider equation. Then solve NTC equation and obtain the temperature reading using logging function. </w:t>
+      </w:r>
+    </w:p>
+    <w:p>
+      <w:pPr>
+        <w:rPr>
+          <w:rFonts w:ascii="Courier" w:hAnsi="Courier"/>
+        </w:rPr>
+      </w:pPr>
+      <w:r>
+        <w:rPr>
+          <w:b/>
+          <w:bCs/>
+          <w:i/>
+          <w:iCs/>
+          <w:color w:val="FF0000"/>
+        </w:rPr>
+        <w:t>Hint:</w:t>
+      </w:r>
+      <w:r>
+        <w:t xml:space="preserve"> You need to use </w:t>
+      </w:r>
+      <w:r>
+        <w:rPr>
+          <w:rFonts w:ascii="Courier" w:hAnsi="Courier"/>
+          <w:b/>
+          <w:bCs/>
+          <w:color w:val="FF0000"/>
+        </w:rPr>
+        <w:t>ln()</w:t>
+      </w:r>
+      <w:r>
+        <w:t xml:space="preserve"> function in your code. Ln function in </w:t>
+      </w:r>
+      <w:r>
+        <w:rPr>
+          <w:rFonts w:ascii="Courier" w:hAnsi="Courier"/>
+          <w:color w:val="FF0000"/>
+        </w:rPr>
+        <w:t>math.h</w:t>
+      </w:r>
+      <w:r>
+        <w:rPr>
+          <w:color w:val="FF0000"/>
+        </w:rPr>
+        <w:t xml:space="preserve"> </w:t>
+      </w:r>
+      <w:r>
+        <w:t xml:space="preserve">is </w:t>
+      </w:r>
+      <w:r>
+        <w:rPr>
+          <w:rFonts w:ascii="Courier" w:hAnsi="Courier"/>
+          <w:color w:val="FF0000"/>
+        </w:rPr>
+        <w:t>Log()</w:t>
+      </w:r>
+    </w:p>
     <w:sectPr>
       <w:pgSz w:w="12240" w:h="15840"/>
       <w:pgMar w:top="851" w:right="1440" w:bottom="851" w:left="1440" w:header="720" w:footer="720" w:gutter="0"/>
@@ -918,22 +2517,6 @@
       </w:r>
     </w:p>
   </w:endnote>
-  <w:endnote w:id="1">
-    <w:p>
-      <w:pPr>
-        <w:pStyle w:val="EndnoteText"/>
-      </w:pPr>
-      <w:r>
-        <w:rPr>
-          <w:rStyle w:val="EndnoteReference"/>
-        </w:rPr>
-        <w:endnoteRef/>
-      </w:r>
-      <w:r>
-        <w:t xml:space="preserve"> ATmega328P data sheet</w:t>
-      </w:r>
-    </w:p>
-  </w:endnote>
 </w:endnotes>
 </file>
 
@@ -979,6 +2562,57 @@
             <w:rStyle w:val="Hyperlink"/>
           </w:rPr>
           <w:t>https://microcontrollerslab.com/analog-to-digital-adc-converter-working/</w:t>
+        </w:r>
+      </w:hyperlink>
+      <w:r>
+        <w:t xml:space="preserve"> </w:t>
+      </w:r>
+    </w:p>
+  </w:footnote>
+  <w:footnote w:id="2">
+    <w:p>
+      <w:pPr>
+        <w:pStyle w:val="FootnoteText"/>
+      </w:pPr>
+      <w:r>
+        <w:rPr>
+          <w:rStyle w:val="FootnoteReference"/>
+        </w:rPr>
+        <w:footnoteRef/>
+      </w:r>
+      <w:r>
+        <w:t xml:space="preserve"> ATmega328P datasheet.</w:t>
+      </w:r>
+    </w:p>
+  </w:footnote>
+  <w:footnote w:id="3">
+    <w:p>
+      <w:pPr>
+        <w:pStyle w:val="FootnoteText"/>
+      </w:pPr>
+      <w:r>
+        <w:rPr>
+          <w:rStyle w:val="FootnoteReference"/>
+          <w:sz w:val="16"/>
+          <w:szCs w:val="16"/>
+        </w:rPr>
+        <w:footnoteRef/>
+      </w:r>
+      <w:r>
+        <w:rPr>
+          <w:sz w:val="16"/>
+          <w:szCs w:val="16"/>
+        </w:rPr>
+        <w:t xml:space="preserve"> </w:t>
+      </w:r>
+      <w:hyperlink r:id="rId2" w:history="1">
+        <w:r>
+          <w:rPr>
+            <w:rStyle w:val="Hyperlink"/>
+            <w:sz w:val="16"/>
+            <w:szCs w:val="16"/>
+          </w:rPr>
+          <w:t>https://product.tdk.com/info/en/products/protection/temperature/chip-ntc-thermistor/technote/apn-chip-ntc-thermistor.html</w:t>
         </w:r>
       </w:hyperlink>
       <w:r>
@@ -1216,6 +2850,95 @@
     </w:lvl>
   </w:abstractNum>
   <w:abstractNum w:abstractNumId="2" w15:restartNumberingAfterBreak="0">
+    <w:nsid w:val="3544402D"/>
+    <w:multiLevelType w:val="hybridMultilevel"/>
+    <w:tmpl w:val="4642C370"/>
+    <w:lvl w:ilvl="0" w:tplc="51FC846A">
+      <w:start w:val="1"/>
+      <w:numFmt w:val="decimal"/>
+      <w:lvlText w:val="%1-"/>
+      <w:lvlJc w:val="left"/>
+      <w:pPr>
+        <w:ind w:left="720" w:hanging="360"/>
+      </w:pPr>
+      <w:rPr>
+        <w:rFonts w:hint="default"/>
+      </w:rPr>
+    </w:lvl>
+    <w:lvl w:ilvl="1" w:tplc="04090019" w:tentative="1">
+      <w:start w:val="1"/>
+      <w:numFmt w:val="lowerLetter"/>
+      <w:lvlText w:val="%2."/>
+      <w:lvlJc w:val="left"/>
+      <w:pPr>
+        <w:ind w:left="1440" w:hanging="360"/>
+      </w:pPr>
+    </w:lvl>
+    <w:lvl w:ilvl="2" w:tplc="0409001B" w:tentative="1">
+      <w:start w:val="1"/>
+      <w:numFmt w:val="lowerRoman"/>
+      <w:lvlText w:val="%3."/>
+      <w:lvlJc w:val="right"/>
+      <w:pPr>
+        <w:ind w:left="2160" w:hanging="180"/>
+      </w:pPr>
+    </w:lvl>
+    <w:lvl w:ilvl="3" w:tplc="0409000F" w:tentative="1">
+      <w:start w:val="1"/>
+      <w:numFmt w:val="decimal"/>
+      <w:lvlText w:val="%4."/>
+      <w:lvlJc w:val="left"/>
+      <w:pPr>
+        <w:ind w:left="2880" w:hanging="360"/>
+      </w:pPr>
+    </w:lvl>
+    <w:lvl w:ilvl="4" w:tplc="04090019" w:tentative="1">
+      <w:start w:val="1"/>
+      <w:numFmt w:val="lowerLetter"/>
+      <w:lvlText w:val="%5."/>
+      <w:lvlJc w:val="left"/>
+      <w:pPr>
+        <w:ind w:left="3600" w:hanging="360"/>
+      </w:pPr>
+    </w:lvl>
+    <w:lvl w:ilvl="5" w:tplc="0409001B" w:tentative="1">
+      <w:start w:val="1"/>
+      <w:numFmt w:val="lowerRoman"/>
+      <w:lvlText w:val="%6."/>
+      <w:lvlJc w:val="right"/>
+      <w:pPr>
+        <w:ind w:left="4320" w:hanging="180"/>
+      </w:pPr>
+    </w:lvl>
+    <w:lvl w:ilvl="6" w:tplc="0409000F" w:tentative="1">
+      <w:start w:val="1"/>
+      <w:numFmt w:val="decimal"/>
+      <w:lvlText w:val="%7."/>
+      <w:lvlJc w:val="left"/>
+      <w:pPr>
+        <w:ind w:left="5040" w:hanging="360"/>
+      </w:pPr>
+    </w:lvl>
+    <w:lvl w:ilvl="7" w:tplc="04090019" w:tentative="1">
+      <w:start w:val="1"/>
+      <w:numFmt w:val="lowerLetter"/>
+      <w:lvlText w:val="%8."/>
+      <w:lvlJc w:val="left"/>
+      <w:pPr>
+        <w:ind w:left="5760" w:hanging="360"/>
+      </w:pPr>
+    </w:lvl>
+    <w:lvl w:ilvl="8" w:tplc="0409001B" w:tentative="1">
+      <w:start w:val="1"/>
+      <w:numFmt w:val="lowerRoman"/>
+      <w:lvlText w:val="%9."/>
+      <w:lvlJc w:val="right"/>
+      <w:pPr>
+        <w:ind w:left="6480" w:hanging="180"/>
+      </w:pPr>
+    </w:lvl>
+  </w:abstractNum>
+  <w:abstractNum w:abstractNumId="3" w15:restartNumberingAfterBreak="0">
     <w:nsid w:val="39E37475"/>
     <w:multiLevelType w:val="hybridMultilevel"/>
     <w:tmpl w:val="190AFFB2"/>
@@ -1304,7 +3027,7 @@
       </w:pPr>
     </w:lvl>
   </w:abstractNum>
-  <w:abstractNum w:abstractNumId="3" w15:restartNumberingAfterBreak="0">
+  <w:abstractNum w:abstractNumId="4" w15:restartNumberingAfterBreak="0">
     <w:nsid w:val="3F9E62AB"/>
     <w:multiLevelType w:val="hybridMultilevel"/>
     <w:tmpl w:val="EE526CC0"/>
@@ -1393,7 +3116,7 @@
       </w:pPr>
     </w:lvl>
   </w:abstractNum>
-  <w:abstractNum w:abstractNumId="4" w15:restartNumberingAfterBreak="0">
+  <w:abstractNum w:abstractNumId="5" w15:restartNumberingAfterBreak="0">
     <w:nsid w:val="67C53F64"/>
     <w:multiLevelType w:val="hybridMultilevel"/>
     <w:tmpl w:val="A6906198"/>
@@ -1482,7 +3205,96 @@
       </w:pPr>
     </w:lvl>
   </w:abstractNum>
-  <w:abstractNum w:abstractNumId="5" w15:restartNumberingAfterBreak="0">
+  <w:abstractNum w:abstractNumId="6" w15:restartNumberingAfterBreak="0">
+    <w:nsid w:val="6C9D0851"/>
+    <w:multiLevelType w:val="hybridMultilevel"/>
+    <w:tmpl w:val="5138502E"/>
+    <w:lvl w:ilvl="0" w:tplc="9A3EB28E">
+      <w:start w:val="1"/>
+      <w:numFmt w:val="decimal"/>
+      <w:lvlText w:val="%1-"/>
+      <w:lvlJc w:val="left"/>
+      <w:pPr>
+        <w:ind w:left="720" w:hanging="360"/>
+      </w:pPr>
+      <w:rPr>
+        <w:rFonts w:hint="default"/>
+      </w:rPr>
+    </w:lvl>
+    <w:lvl w:ilvl="1" w:tplc="04090019" w:tentative="1">
+      <w:start w:val="1"/>
+      <w:numFmt w:val="lowerLetter"/>
+      <w:lvlText w:val="%2."/>
+      <w:lvlJc w:val="left"/>
+      <w:pPr>
+        <w:ind w:left="1440" w:hanging="360"/>
+      </w:pPr>
+    </w:lvl>
+    <w:lvl w:ilvl="2" w:tplc="0409001B" w:tentative="1">
+      <w:start w:val="1"/>
+      <w:numFmt w:val="lowerRoman"/>
+      <w:lvlText w:val="%3."/>
+      <w:lvlJc w:val="right"/>
+      <w:pPr>
+        <w:ind w:left="2160" w:hanging="180"/>
+      </w:pPr>
+    </w:lvl>
+    <w:lvl w:ilvl="3" w:tplc="0409000F" w:tentative="1">
+      <w:start w:val="1"/>
+      <w:numFmt w:val="decimal"/>
+      <w:lvlText w:val="%4."/>
+      <w:lvlJc w:val="left"/>
+      <w:pPr>
+        <w:ind w:left="2880" w:hanging="360"/>
+      </w:pPr>
+    </w:lvl>
+    <w:lvl w:ilvl="4" w:tplc="04090019" w:tentative="1">
+      <w:start w:val="1"/>
+      <w:numFmt w:val="lowerLetter"/>
+      <w:lvlText w:val="%5."/>
+      <w:lvlJc w:val="left"/>
+      <w:pPr>
+        <w:ind w:left="3600" w:hanging="360"/>
+      </w:pPr>
+    </w:lvl>
+    <w:lvl w:ilvl="5" w:tplc="0409001B" w:tentative="1">
+      <w:start w:val="1"/>
+      <w:numFmt w:val="lowerRoman"/>
+      <w:lvlText w:val="%6."/>
+      <w:lvlJc w:val="right"/>
+      <w:pPr>
+        <w:ind w:left="4320" w:hanging="180"/>
+      </w:pPr>
+    </w:lvl>
+    <w:lvl w:ilvl="6" w:tplc="0409000F" w:tentative="1">
+      <w:start w:val="1"/>
+      <w:numFmt w:val="decimal"/>
+      <w:lvlText w:val="%7."/>
+      <w:lvlJc w:val="left"/>
+      <w:pPr>
+        <w:ind w:left="5040" w:hanging="360"/>
+      </w:pPr>
+    </w:lvl>
+    <w:lvl w:ilvl="7" w:tplc="04090019" w:tentative="1">
+      <w:start w:val="1"/>
+      <w:numFmt w:val="lowerLetter"/>
+      <w:lvlText w:val="%8."/>
+      <w:lvlJc w:val="left"/>
+      <w:pPr>
+        <w:ind w:left="5760" w:hanging="360"/>
+      </w:pPr>
+    </w:lvl>
+    <w:lvl w:ilvl="8" w:tplc="0409001B" w:tentative="1">
+      <w:start w:val="1"/>
+      <w:numFmt w:val="lowerRoman"/>
+      <w:lvlText w:val="%9."/>
+      <w:lvlJc w:val="right"/>
+      <w:pPr>
+        <w:ind w:left="6480" w:hanging="180"/>
+      </w:pPr>
+    </w:lvl>
+  </w:abstractNum>
+  <w:abstractNum w:abstractNumId="7" w15:restartNumberingAfterBreak="0">
     <w:nsid w:val="6CE54D75"/>
     <w:multiLevelType w:val="hybridMultilevel"/>
     <w:tmpl w:val="5C42A26E"/>
@@ -1571,7 +3383,7 @@
       </w:pPr>
     </w:lvl>
   </w:abstractNum>
-  <w:abstractNum w:abstractNumId="6" w15:restartNumberingAfterBreak="0">
+  <w:abstractNum w:abstractNumId="8" w15:restartNumberingAfterBreak="0">
     <w:nsid w:val="76283AC3"/>
     <w:multiLevelType w:val="hybridMultilevel"/>
     <w:tmpl w:val="C67E49E6"/>
@@ -1660,7 +3472,7 @@
       </w:pPr>
     </w:lvl>
   </w:abstractNum>
-  <w:abstractNum w:abstractNumId="7" w15:restartNumberingAfterBreak="0">
+  <w:abstractNum w:abstractNumId="9" w15:restartNumberingAfterBreak="0">
     <w:nsid w:val="78B80AA9"/>
     <w:multiLevelType w:val="hybridMultilevel"/>
     <w:tmpl w:val="2AA0B1AA"/>
@@ -1749,7 +3561,98 @@
       </w:pPr>
     </w:lvl>
   </w:abstractNum>
-  <w:abstractNum w:abstractNumId="8" w15:restartNumberingAfterBreak="0">
+  <w:abstractNum w:abstractNumId="10" w15:restartNumberingAfterBreak="0">
+    <w:nsid w:val="7A4902AF"/>
+    <w:multiLevelType w:val="hybridMultilevel"/>
+    <w:tmpl w:val="9B50F91C"/>
+    <w:lvl w:ilvl="0" w:tplc="4854320E">
+      <w:start w:val="1"/>
+      <w:numFmt w:val="decimal"/>
+      <w:lvlText w:val="%1-"/>
+      <w:lvlJc w:val="left"/>
+      <w:pPr>
+        <w:ind w:left="720" w:hanging="360"/>
+      </w:pPr>
+      <w:rPr>
+        <w:rFonts w:hint="default"/>
+        <w:b w:val="0"/>
+        <w:bCs w:val="0"/>
+      </w:rPr>
+    </w:lvl>
+    <w:lvl w:ilvl="1" w:tplc="04090019" w:tentative="1">
+      <w:start w:val="1"/>
+      <w:numFmt w:val="lowerLetter"/>
+      <w:lvlText w:val="%2."/>
+      <w:lvlJc w:val="left"/>
+      <w:pPr>
+        <w:ind w:left="1440" w:hanging="360"/>
+      </w:pPr>
+    </w:lvl>
+    <w:lvl w:ilvl="2" w:tplc="0409001B" w:tentative="1">
+      <w:start w:val="1"/>
+      <w:numFmt w:val="lowerRoman"/>
+      <w:lvlText w:val="%3."/>
+      <w:lvlJc w:val="right"/>
+      <w:pPr>
+        <w:ind w:left="2160" w:hanging="180"/>
+      </w:pPr>
+    </w:lvl>
+    <w:lvl w:ilvl="3" w:tplc="0409000F" w:tentative="1">
+      <w:start w:val="1"/>
+      <w:numFmt w:val="decimal"/>
+      <w:lvlText w:val="%4."/>
+      <w:lvlJc w:val="left"/>
+      <w:pPr>
+        <w:ind w:left="2880" w:hanging="360"/>
+      </w:pPr>
+    </w:lvl>
+    <w:lvl w:ilvl="4" w:tplc="04090019" w:tentative="1">
+      <w:start w:val="1"/>
+      <w:numFmt w:val="lowerLetter"/>
+      <w:lvlText w:val="%5."/>
+      <w:lvlJc w:val="left"/>
+      <w:pPr>
+        <w:ind w:left="3600" w:hanging="360"/>
+      </w:pPr>
+    </w:lvl>
+    <w:lvl w:ilvl="5" w:tplc="0409001B" w:tentative="1">
+      <w:start w:val="1"/>
+      <w:numFmt w:val="lowerRoman"/>
+      <w:lvlText w:val="%6."/>
+      <w:lvlJc w:val="right"/>
+      <w:pPr>
+        <w:ind w:left="4320" w:hanging="180"/>
+      </w:pPr>
+    </w:lvl>
+    <w:lvl w:ilvl="6" w:tplc="0409000F" w:tentative="1">
+      <w:start w:val="1"/>
+      <w:numFmt w:val="decimal"/>
+      <w:lvlText w:val="%7."/>
+      <w:lvlJc w:val="left"/>
+      <w:pPr>
+        <w:ind w:left="5040" w:hanging="360"/>
+      </w:pPr>
+    </w:lvl>
+    <w:lvl w:ilvl="7" w:tplc="04090019" w:tentative="1">
+      <w:start w:val="1"/>
+      <w:numFmt w:val="lowerLetter"/>
+      <w:lvlText w:val="%8."/>
+      <w:lvlJc w:val="left"/>
+      <w:pPr>
+        <w:ind w:left="5760" w:hanging="360"/>
+      </w:pPr>
+    </w:lvl>
+    <w:lvl w:ilvl="8" w:tplc="0409001B" w:tentative="1">
+      <w:start w:val="1"/>
+      <w:numFmt w:val="lowerRoman"/>
+      <w:lvlText w:val="%9."/>
+      <w:lvlJc w:val="right"/>
+      <w:pPr>
+        <w:ind w:left="6480" w:hanging="180"/>
+      </w:pPr>
+    </w:lvl>
+  </w:abstractNum>
+  <w:abstractNum w:abstractNumId="11" w15:restartNumberingAfterBreak="0">
     <w:nsid w:val="7AAE4634"/>
     <w:multiLevelType w:val="hybridMultilevel"/>
     <w:tmpl w:val="2F1A6AE6"/>
@@ -1842,27 +3745,36 @@
     <w:abstractNumId w:val="1"/>
   </w:num>
   <w:num w:numId="2">
-    <w:abstractNumId w:val="5"/>
+    <w:abstractNumId w:val="7"/>
   </w:num>
   <w:num w:numId="3">
-    <w:abstractNumId w:val="2"/>
+    <w:abstractNumId w:val="3"/>
   </w:num>
   <w:num w:numId="4">
-    <w:abstractNumId w:val="8"/>
+    <w:abstractNumId w:val="11"/>
   </w:num>
   <w:num w:numId="5">
-    <w:abstractNumId w:val="7"/>
+    <w:abstractNumId w:val="9"/>
   </w:num>
   <w:num w:numId="6">
-    <w:abstractNumId w:val="4"/>
+    <w:abstractNumId w:val="5"/>
   </w:num>
   <w:num w:numId="7">
     <w:abstractNumId w:val="0"/>
   </w:num>
   <w:num w:numId="8">
-    <w:abstractNumId w:val="3"/>
+    <w:abstractNumId w:val="4"/>
   </w:num>
   <w:num w:numId="9">
+    <w:abstractNumId w:val="8"/>
+  </w:num>
+  <w:num w:numId="10">
+    <w:abstractNumId w:val="10"/>
+  </w:num>
+  <w:num w:numId="11">
+    <w:abstractNumId w:val="2"/>
+  </w:num>
+  <w:num w:numId="12">
     <w:abstractNumId w:val="6"/>
   </w:num>
 </w:numbering>
@@ -2504,6 +4416,25 @@
       <w:vertAlign w:val="superscript"/>
     </w:rPr>
   </w:style>
+  <w:style w:type="table" w:styleId="TableGrid">
+    <w:name w:val="Table Grid"/>
+    <w:basedOn w:val="TableNormal"/>
+    <w:uiPriority w:val="39"/>
+    <w:rsid w:val="00FA2209"/>
+    <w:pPr>
+      <w:spacing w:after="0" w:line="240" w:lineRule="auto"/>
+    </w:pPr>
+    <w:tblPr>
+      <w:tblBorders>
+        <w:top w:val="single" w:sz="4" w:space="0" w:color="auto"/>
+        <w:left w:val="single" w:sz="4" w:space="0" w:color="auto"/>
+        <w:bottom w:val="single" w:sz="4" w:space="0" w:color="auto"/>
+        <w:right w:val="single" w:sz="4" w:space="0" w:color="auto"/>
+        <w:insideH w:val="single" w:sz="4" w:space="0" w:color="auto"/>
+        <w:insideV w:val="single" w:sz="4" w:space="0" w:color="auto"/>
+      </w:tblBorders>
+    </w:tblPr>
+  </w:style>
 </w:styles>
 </file>
 

</xml_diff>

<commit_message>
Update lab 4 document with steinhart-hart equation
</commit_message>
<xml_diff>
--- a/Lab_4/Lab 4.docx
+++ b/Lab_4/Lab 4.docx
@@ -507,11 +507,7 @@
         <w:t>n</w:t>
       </w:r>
       <w:r>
-        <w:t>-</w:t>
-      </w:r>
-      <w:proofErr w:type="gramStart"/>
-      <w:r>
-        <w:t>1)</w:t>
+        <w:t>-1)</w:t>
       </w:r>
       <w:r>
         <w:rPr>
@@ -519,7 +515,6 @@
         </w:rPr>
         <w:t>b</w:t>
       </w:r>
-      <w:proofErr w:type="gramEnd"/>
       <w:r>
         <w:rPr>
           <w:vertAlign w:val="subscript"/>
@@ -729,7 +724,6 @@
       <w:r>
         <w:t>-</w:t>
       </w:r>
-      <w:proofErr w:type="gramStart"/>
       <w:r>
         <w:t>1)</w:t>
       </w:r>
@@ -742,7 +736,6 @@
       <w:r>
         <w:t>.</w:t>
       </w:r>
-      <w:proofErr w:type="gramEnd"/>
       <w:r>
         <w:t xml:space="preserve"> To obtain the actual reading it needs to be converted to corresponding voltage:</w:t>
       </w:r>
@@ -973,10 +966,7 @@
         <w:fldChar w:fldCharType="end"/>
       </w:r>
       <w:r>
-        <w:t xml:space="preserve"> ADC block diagram ATmega328</w:t>
-      </w:r>
-      <w:r>
-        <w:t>P</w:t>
+        <w:t xml:space="preserve"> ADC block diagram ATmega328P</w:t>
       </w:r>
       <w:r>
         <w:rPr>
@@ -1695,7 +1685,19 @@
         <w:t>NTC</w:t>
       </w:r>
       <w:r>
-        <w:t xml:space="preserve"> has a non-linear relationship between the resistors and the temperature. The next formula demonstrates the relationship between temperature and resistor: </w:t>
+        <w:t xml:space="preserve"> has a non-linear relationship between the resistors and the temperature. </w:t>
+      </w:r>
+      <w:r>
+        <w:t>Steinhart</w:t>
+      </w:r>
+      <w:r>
+        <w:t>-</w:t>
+      </w:r>
+      <w:r>
+        <w:t>Hart</w:t>
+      </w:r>
+      <w:r>
+        <w:t xml:space="preserve"> formula demonstrates the relationship between temperature and resistor: </w:t>
       </w:r>
     </w:p>
     <w:tbl>
@@ -1972,6 +1974,9 @@
             <m:t>≡temperature in Kelvin</m:t>
           </m:r>
           <m:r>
+            <m:rPr>
+              <m:sty m:val="p"/>
+            </m:rPr>
             <w:rPr>
               <w:rFonts w:eastAsiaTheme="minorEastAsia"/>
             </w:rPr>
@@ -1995,6 +2000,9 @@
             <m:t xml:space="preserve">≡resistor </m:t>
           </m:r>
           <m:r>
+            <m:rPr>
+              <m:sty m:val="p"/>
+            </m:rPr>
             <w:rPr>
               <w:rFonts w:eastAsiaTheme="minorEastAsia"/>
             </w:rPr>
@@ -2035,19 +2043,7 @@
             <w:rPr>
               <w:rFonts w:ascii="Cambria Math" w:eastAsiaTheme="minorEastAsia" w:hAnsi="Cambria Math"/>
             </w:rPr>
-            <m:t>≡reference temperature=</m:t>
-          </m:r>
-          <m:r>
-            <w:rPr>
-              <w:rFonts w:ascii="Cambria Math" w:eastAsiaTheme="minorEastAsia" w:hAnsi="Cambria Math"/>
-            </w:rPr>
-            <m:t>25 ℃</m:t>
-          </m:r>
-          <m:r>
-            <w:rPr>
-              <w:rFonts w:ascii="Cambria Math" w:eastAsiaTheme="minorEastAsia" w:hAnsi="Cambria Math"/>
-            </w:rPr>
-            <m:t>=</m:t>
+            <m:t>≡reference temperature=25 ℃=</m:t>
           </m:r>
           <m:sSup>
             <m:sSupPr>
@@ -2082,6 +2078,9 @@
             <m:t>K</m:t>
           </m:r>
           <m:r>
+            <m:rPr>
+              <m:sty m:val="p"/>
+            </m:rPr>
             <w:rPr>
               <w:rFonts w:eastAsiaTheme="minorEastAsia"/>
             </w:rPr>
@@ -2151,6 +2150,9 @@
             </m:sub>
           </m:sSub>
           <m:r>
+            <m:rPr>
+              <m:sty m:val="p"/>
+            </m:rPr>
             <w:rPr>
               <w:rFonts w:eastAsiaTheme="minorEastAsia"/>
             </w:rPr>
@@ -2254,13 +2256,7 @@
             <w:rPr>
               <w:rFonts w:ascii="Cambria Math" w:eastAsiaTheme="minorEastAsia" w:hAnsi="Cambria Math"/>
             </w:rPr>
-            <m:t xml:space="preserve">= 10KΩ </m:t>
-          </m:r>
-          <m:r>
-            <w:rPr>
-              <w:rFonts w:ascii="Cambria Math" w:eastAsiaTheme="minorEastAsia" w:hAnsi="Cambria Math"/>
-            </w:rPr>
-            <m:t xml:space="preserve">at </m:t>
+            <m:t xml:space="preserve">= 10KΩ at </m:t>
           </m:r>
           <m:sSub>
             <m:sSubPr>
@@ -2289,6 +2285,9 @@
             </m:sub>
           </m:sSub>
           <m:r>
+            <m:rPr>
+              <m:sty m:val="p"/>
+            </m:rPr>
             <w:rPr>
               <w:rFonts w:eastAsiaTheme="minorEastAsia"/>
             </w:rPr>
@@ -2300,19 +2299,7 @@
             <w:rPr>
               <w:rFonts w:ascii="Cambria Math" w:eastAsiaTheme="minorEastAsia" w:hAnsi="Cambria Math"/>
             </w:rPr>
-            <m:t>B</m:t>
-          </m:r>
-          <m:r>
-            <w:rPr>
-              <w:rFonts w:ascii="Cambria Math" w:eastAsiaTheme="minorEastAsia" w:hAnsi="Cambria Math"/>
-            </w:rPr>
-            <m:t>=</m:t>
-          </m:r>
-          <m:r>
-            <w:rPr>
-              <w:rFonts w:ascii="Cambria Math" w:eastAsiaTheme="minorEastAsia" w:hAnsi="Cambria Math"/>
-            </w:rPr>
-            <m:t>3470K</m:t>
+            <m:t>B=3470K</m:t>
           </m:r>
         </m:oMath>
       </m:oMathPara>
@@ -2401,7 +2388,10 @@
         <w:fldChar w:fldCharType="begin"/>
       </w:r>
       <w:r>
-        <w:instrText xml:space="preserve"> SEQ Figure \* ARABIC </w:instrText>
+        <w:instrText xml:space="preserve"> SEQ Fi</w:instrText>
+      </w:r>
+      <w:r>
+        <w:instrText xml:space="preserve">gure \* ARABIC </w:instrText>
       </w:r>
       <w:r>
         <w:fldChar w:fldCharType="separate"/>
@@ -2413,6 +2403,9 @@
         <w:t>7</w:t>
       </w:r>
       <w:r>
+        <w:rPr>
+          <w:noProof/>
+        </w:rPr>
         <w:fldChar w:fldCharType="end"/>
       </w:r>
       <w:r>

</xml_diff>